<commit_message>
Updated GDD - levels
</commit_message>
<xml_diff>
--- a/Doc/Dragonstory.docx
+++ b/Doc/Dragonstory.docx
@@ -1,6 +1,6 @@
 
 <file path=word/document.xml><?xml version="1.0" encoding="utf-8"?>
-<w:document xmlns:wpc="http://schemas.microsoft.com/office/word/2010/wordprocessingCanvas" xmlns:cx="http://schemas.microsoft.com/office/drawing/2014/chartex" xmlns:cx1="http://schemas.microsoft.com/office/drawing/2015/9/8/chartex" xmlns:cx2="http://schemas.microsoft.com/office/drawing/2015/10/21/chartex" xmlns:mc="http://schemas.openxmlformats.org/markup-compatibility/2006" xmlns:o="urn:schemas-microsoft-com:office:office" xmlns:r="http://schemas.openxmlformats.org/officeDocument/2006/relationships" xmlns:m="http://schemas.openxmlformats.org/officeDocument/2006/math" xmlns:v="urn:schemas-microsoft-com:vml" xmlns:wp14="http://schemas.microsoft.com/office/word/2010/wordprocessingDrawing" xmlns:wp="http://schemas.openxmlformats.org/drawingml/2006/wordprocessingDrawing" xmlns:w10="urn:schemas-microsoft-com:office:word" xmlns:w="http://schemas.openxmlformats.org/wordprocessingml/2006/main" xmlns:w14="http://schemas.microsoft.com/office/word/2010/wordml" xmlns:w15="http://schemas.microsoft.com/office/word/2012/wordml" xmlns:w16se="http://schemas.microsoft.com/office/word/2015/wordml/symex" xmlns:wpg="http://schemas.microsoft.com/office/word/2010/wordprocessingGroup" xmlns:wpi="http://schemas.microsoft.com/office/word/2010/wordprocessingInk" xmlns:wne="http://schemas.microsoft.com/office/word/2006/wordml" xmlns:wps="http://schemas.microsoft.com/office/word/2010/wordprocessingShape" mc:Ignorable="w14 w15 w16se wp14">
+<w:document xmlns:wpc="http://schemas.microsoft.com/office/word/2010/wordprocessingCanvas" xmlns:mc="http://schemas.openxmlformats.org/markup-compatibility/2006" xmlns:o="urn:schemas-microsoft-com:office:office" xmlns:r="http://schemas.openxmlformats.org/officeDocument/2006/relationships" xmlns:m="http://schemas.openxmlformats.org/officeDocument/2006/math" xmlns:v="urn:schemas-microsoft-com:vml" xmlns:wp14="http://schemas.microsoft.com/office/word/2010/wordprocessingDrawing" xmlns:wp="http://schemas.openxmlformats.org/drawingml/2006/wordprocessingDrawing" xmlns:w10="urn:schemas-microsoft-com:office:word" xmlns:w="http://schemas.openxmlformats.org/wordprocessingml/2006/main" xmlns:w14="http://schemas.microsoft.com/office/word/2010/wordml" xmlns:w15="http://schemas.microsoft.com/office/word/2012/wordml" xmlns:wpg="http://schemas.microsoft.com/office/word/2010/wordprocessingGroup" xmlns:wpi="http://schemas.microsoft.com/office/word/2010/wordprocessingInk" xmlns:wne="http://schemas.microsoft.com/office/word/2006/wordml" xmlns:wps="http://schemas.microsoft.com/office/word/2010/wordprocessingShape" mc:Ignorable="w14 w15 wp14">
   <w:background w:color="FFFFFF" w:themeColor="background1"/>
   <w:body>
     <w:sdt>
@@ -52,7 +52,6 @@
                   <w:dataBinding w:prefixMappings="xmlns:ns0='http://schemas.openxmlformats.org/officeDocument/2006/extended-properties'" w:xpath="/ns0:Properties[1]/ns0:Company[1]" w:storeItemID="{6668398D-A668-4E3E-A5EB-62B293D839F1}"/>
                   <w:text/>
                 </w:sdtPr>
-                <w:sdtEndPr/>
                 <w:sdtContent>
                   <w:p>
                     <w:pPr>
@@ -69,24 +68,9 @@
                         <w:rFonts w:asciiTheme="majorHAnsi" w:eastAsiaTheme="majorEastAsia" w:hAnsiTheme="majorHAnsi" w:cstheme="majorBidi"/>
                         <w:b/>
                         <w:caps/>
+                        <w:lang w:val="en-US"/>
                       </w:rPr>
-                      <w:t>Chris fradok</w:t>
-                    </w:r>
-                    <w:r>
-                      <w:rPr>
-                        <w:rFonts w:asciiTheme="majorHAnsi" w:eastAsiaTheme="majorEastAsia" w:hAnsiTheme="majorHAnsi" w:cstheme="majorBidi"/>
-                        <w:b/>
-                        <w:caps/>
-                      </w:rPr>
-                      <w:t xml:space="preserve"> </w:t>
-                    </w:r>
-                    <w:r>
-                      <w:rPr>
-                        <w:rFonts w:asciiTheme="majorHAnsi" w:eastAsiaTheme="majorEastAsia" w:hAnsiTheme="majorHAnsi" w:cstheme="majorBidi"/>
-                        <w:b/>
-                        <w:caps/>
-                      </w:rPr>
-                      <w:t>Studios</w:t>
+                      <w:t>Chris frandok Studios</w:t>
                     </w:r>
                   </w:p>
                 </w:sdtContent>
@@ -112,10 +96,44 @@
                 </w:pPr>
                 <w:r>
                   <w:rPr>
-                    <w:rFonts w:asciiTheme="majorHAnsi" w:eastAsiaTheme="majorEastAsia" w:hAnsiTheme="majorHAnsi" w:cstheme="majorBidi"/>
-                    <w:caps/>
+                    <w:noProof/>
+                    <w:lang w:eastAsia="en-CA"/>
                   </w:rPr>
-                  <w:t>PUT A LOGO HERE</w:t>
+                  <w:drawing>
+                    <wp:inline distT="0" distB="0" distL="0" distR="0" wp14:anchorId="54F59A8B" wp14:editId="66583664">
+                      <wp:extent cx="1428750" cy="1905000"/>
+                      <wp:effectExtent l="0" t="0" r="0" b="0"/>
+                      <wp:docPr id="11" name="Picture 11"/>
+                      <wp:cNvGraphicFramePr>
+                        <a:graphicFrameLocks xmlns:a="http://schemas.openxmlformats.org/drawingml/2006/main" noChangeAspect="1"/>
+                      </wp:cNvGraphicFramePr>
+                      <a:graphic xmlns:a="http://schemas.openxmlformats.org/drawingml/2006/main">
+                        <a:graphicData uri="http://schemas.openxmlformats.org/drawingml/2006/picture">
+                          <pic:pic xmlns:pic="http://schemas.openxmlformats.org/drawingml/2006/picture">
+                            <pic:nvPicPr>
+                              <pic:cNvPr id="1" name=""/>
+                              <pic:cNvPicPr/>
+                            </pic:nvPicPr>
+                            <pic:blipFill>
+                              <a:blip r:embed="rId12"/>
+                              <a:stretch>
+                                <a:fillRect/>
+                              </a:stretch>
+                            </pic:blipFill>
+                            <pic:spPr>
+                              <a:xfrm>
+                                <a:off x="0" y="0"/>
+                                <a:ext cx="1428750" cy="1905000"/>
+                              </a:xfrm>
+                              <a:prstGeom prst="rect">
+                                <a:avLst/>
+                              </a:prstGeom>
+                            </pic:spPr>
+                          </pic:pic>
+                        </a:graphicData>
+                      </a:graphic>
+                    </wp:inline>
+                  </w:drawing>
                 </w:r>
               </w:p>
             </w:tc>
@@ -137,7 +155,6 @@
                 <w:dataBinding w:prefixMappings="xmlns:ns0='http://schemas.openxmlformats.org/package/2006/metadata/core-properties' xmlns:ns1='http://purl.org/dc/elements/1.1/'" w:xpath="/ns0:coreProperties[1]/ns1:title[1]" w:storeItemID="{6C3C8BC8-F283-45AE-878A-BAB7291924A1}"/>
                 <w:text/>
               </w:sdtPr>
-              <w:sdtEndPr/>
               <w:sdtContent>
                 <w:tc>
                   <w:tcPr>
@@ -162,16 +179,9 @@
                         <w:rFonts w:asciiTheme="majorHAnsi" w:eastAsiaTheme="majorEastAsia" w:hAnsiTheme="majorHAnsi" w:cstheme="majorBidi"/>
                         <w:sz w:val="56"/>
                         <w:szCs w:val="56"/>
+                        <w:lang w:val="en-US"/>
                       </w:rPr>
                       <w:t>DRAGONSTORY</w:t>
-                    </w:r>
-                    <w:r>
-                      <w:rPr>
-                        <w:rFonts w:asciiTheme="majorHAnsi" w:eastAsiaTheme="majorEastAsia" w:hAnsiTheme="majorHAnsi" w:cstheme="majorBidi"/>
-                        <w:sz w:val="56"/>
-                        <w:szCs w:val="56"/>
-                      </w:rPr>
-                      <w:t xml:space="preserve"> – Maybe something else</w:t>
                     </w:r>
                   </w:p>
                 </w:tc>
@@ -224,7 +234,6 @@
                     <w:dataBinding w:prefixMappings="xmlns:ns0='http://schemas.openxmlformats.org/package/2006/metadata/core-properties' xmlns:ns1='http://purl.org/dc/elements/1.1/'" w:xpath="/ns0:coreProperties[1]/ns1:subject[1]" w:storeItemID="{6C3C8BC8-F283-45AE-878A-BAB7291924A1}"/>
                     <w:text/>
                   </w:sdtPr>
-                  <w:sdtEndPr/>
                   <w:sdtContent>
                     <w:r>
                       <w:rPr>
@@ -232,17 +241,9 @@
                         <w:b/>
                         <w:sz w:val="60"/>
                         <w:szCs w:val="60"/>
+                        <w:lang w:val="en-US"/>
                       </w:rPr>
-                      <w:t xml:space="preserve">The </w:t>
-                    </w:r>
-                    <w:r>
-                      <w:rPr>
-                        <w:rFonts w:asciiTheme="majorHAnsi" w:eastAsiaTheme="majorEastAsia" w:hAnsiTheme="majorHAnsi" w:cstheme="majorBidi"/>
-                        <w:b/>
-                        <w:sz w:val="60"/>
-                        <w:szCs w:val="60"/>
-                      </w:rPr>
-                      <w:t xml:space="preserve">2D Side </w:t>
+                      <w:t xml:space="preserve">The 2D Side </w:t>
                     </w:r>
                     <w:proofErr w:type="spellStart"/>
                     <w:r>
@@ -251,6 +252,7 @@
                         <w:b/>
                         <w:sz w:val="60"/>
                         <w:szCs w:val="60"/>
+                        <w:lang w:val="en-US"/>
                       </w:rPr>
                       <w:t>Scroller</w:t>
                     </w:r>
@@ -261,17 +263,9 @@
                         <w:b/>
                         <w:sz w:val="60"/>
                         <w:szCs w:val="60"/>
+                        <w:lang w:val="en-US"/>
                       </w:rPr>
-                      <w:t xml:space="preserve"> Game</w:t>
-                    </w:r>
-                    <w:r>
-                      <w:rPr>
-                        <w:rFonts w:asciiTheme="majorHAnsi" w:eastAsiaTheme="majorEastAsia" w:hAnsiTheme="majorHAnsi" w:cstheme="majorBidi"/>
-                        <w:b/>
-                        <w:sz w:val="60"/>
-                        <w:szCs w:val="60"/>
-                      </w:rPr>
-                      <w:t>]</w:t>
+                      <w:t xml:space="preserve"> Game]</w:t>
                     </w:r>
                   </w:sdtContent>
                 </w:sdt>
@@ -387,7 +381,19 @@
                   <w:rPr>
                     <w:b/>
                   </w:rPr>
-                  <w:t>Fradok</w:t>
+                  <w:t>Fra</w:t>
+                </w:r>
+                <w:r>
+                  <w:rPr>
+                    <w:b/>
+                  </w:rPr>
+                  <w:t>n</w:t>
+                </w:r>
+                <w:r>
+                  <w:rPr>
+                    <w:b/>
+                  </w:rPr>
+                  <w:t>dok</w:t>
                 </w:r>
                 <w:proofErr w:type="spellEnd"/>
                 <w:r>
@@ -470,38 +476,9 @@
                         <w:sz w:val="28"/>
                         <w:szCs w:val="28"/>
                         <w:u w:val="single"/>
+                        <w:lang w:val="en-US"/>
                       </w:rPr>
-                      <w:t>Christine Cho</w:t>
-                    </w:r>
-                    <w:r>
-                      <w:rPr>
-                        <w:b/>
-                        <w:bCs/>
-                        <w:sz w:val="28"/>
-                        <w:szCs w:val="28"/>
-                        <w:u w:val="single"/>
-                      </w:rPr>
-                      <w:t xml:space="preserve"> - </w:t>
-                    </w:r>
-                    <w:r>
-                      <w:rPr>
-                        <w:b/>
-                        <w:bCs/>
-                        <w:sz w:val="28"/>
-                        <w:szCs w:val="28"/>
-                        <w:u w:val="single"/>
-                      </w:rPr>
-                      <w:t>Doug</w:t>
-                    </w:r>
-                    <w:r>
-                      <w:rPr>
-                        <w:b/>
-                        <w:bCs/>
-                        <w:sz w:val="28"/>
-                        <w:szCs w:val="28"/>
-                        <w:u w:val="single"/>
-                      </w:rPr>
-                      <w:t xml:space="preserve">las </w:t>
+                      <w:t xml:space="preserve">Christine Cho - Douglas </w:t>
                     </w:r>
                     <w:proofErr w:type="spellStart"/>
                     <w:r>
@@ -511,6 +488,7 @@
                         <w:sz w:val="28"/>
                         <w:szCs w:val="28"/>
                         <w:u w:val="single"/>
+                        <w:lang w:val="en-US"/>
                       </w:rPr>
                       <w:t>Krein</w:t>
                     </w:r>
@@ -522,6 +500,7 @@
                         <w:sz w:val="28"/>
                         <w:szCs w:val="28"/>
                         <w:u w:val="single"/>
+                        <w:lang w:val="en-US"/>
                       </w:rPr>
                       <w:t xml:space="preserve"> - Francis </w:t>
                     </w:r>
@@ -533,6 +512,7 @@
                         <w:sz w:val="28"/>
                         <w:szCs w:val="28"/>
                         <w:u w:val="single"/>
+                        <w:lang w:val="en-US"/>
                       </w:rPr>
                       <w:t>Ofougwuka</w:t>
                     </w:r>
@@ -681,7 +661,7 @@
           <w:r>
             <w:fldChar w:fldCharType="separate"/>
           </w:r>
-          <w:hyperlink w:anchor="_Toc447546333" w:history="1">
+          <w:hyperlink w:anchor="_Toc447885690" w:history="1">
             <w:r>
               <w:rPr>
                 <w:rStyle w:val="Hyperlink"/>
@@ -708,7 +688,7 @@
                 <w:noProof/>
                 <w:webHidden/>
               </w:rPr>
-              <w:instrText xml:space="preserve"> PAGEREF _Toc447546333 \h </w:instrText>
+              <w:instrText xml:space="preserve"> PAGEREF _Toc447885690 \h </w:instrText>
             </w:r>
             <w:r>
               <w:rPr>
@@ -750,7 +730,7 @@
               <w:lang w:eastAsia="en-CA"/>
             </w:rPr>
           </w:pPr>
-          <w:hyperlink w:anchor="_Toc447546334" w:history="1">
+          <w:hyperlink w:anchor="_Toc447885691" w:history="1">
             <w:r>
               <w:rPr>
                 <w:rStyle w:val="Hyperlink"/>
@@ -777,7 +757,7 @@
                 <w:noProof/>
                 <w:webHidden/>
               </w:rPr>
-              <w:instrText xml:space="preserve"> PAGEREF _Toc447546334 \h </w:instrText>
+              <w:instrText xml:space="preserve"> PAGEREF _Toc447885691 \h </w:instrText>
             </w:r>
             <w:r>
               <w:rPr>
@@ -820,7 +800,7 @@
               <w:lang w:eastAsia="en-CA"/>
             </w:rPr>
           </w:pPr>
-          <w:hyperlink w:anchor="_Toc447546335" w:history="1">
+          <w:hyperlink w:anchor="_Toc447885692" w:history="1">
             <w:r>
               <w:rPr>
                 <w:rStyle w:val="Hyperlink"/>
@@ -861,7 +841,7 @@
                 <w:noProof/>
                 <w:webHidden/>
               </w:rPr>
-              <w:instrText xml:space="preserve"> PAGEREF _Toc447546335 \h </w:instrText>
+              <w:instrText xml:space="preserve"> PAGEREF _Toc447885692 \h </w:instrText>
             </w:r>
             <w:r>
               <w:rPr>
@@ -904,7 +884,7 @@
               <w:lang w:eastAsia="en-CA"/>
             </w:rPr>
           </w:pPr>
-          <w:hyperlink w:anchor="_Toc447546336" w:history="1">
+          <w:hyperlink w:anchor="_Toc447885693" w:history="1">
             <w:r>
               <w:rPr>
                 <w:rStyle w:val="Hyperlink"/>
@@ -945,7 +925,7 @@
                 <w:noProof/>
                 <w:webHidden/>
               </w:rPr>
-              <w:instrText xml:space="preserve"> PAGEREF _Toc447546336 \h </w:instrText>
+              <w:instrText xml:space="preserve"> PAGEREF _Toc447885693 \h </w:instrText>
             </w:r>
             <w:r>
               <w:rPr>
@@ -988,7 +968,7 @@
               <w:lang w:eastAsia="en-CA"/>
             </w:rPr>
           </w:pPr>
-          <w:hyperlink w:anchor="_Toc447546337" w:history="1">
+          <w:hyperlink w:anchor="_Toc447885694" w:history="1">
             <w:r>
               <w:rPr>
                 <w:rStyle w:val="Hyperlink"/>
@@ -1029,7 +1009,7 @@
                 <w:noProof/>
                 <w:webHidden/>
               </w:rPr>
-              <w:instrText xml:space="preserve"> PAGEREF _Toc447546337 \h </w:instrText>
+              <w:instrText xml:space="preserve"> PAGEREF _Toc447885694 \h </w:instrText>
             </w:r>
             <w:r>
               <w:rPr>
@@ -1072,7 +1052,7 @@
               <w:lang w:eastAsia="en-CA"/>
             </w:rPr>
           </w:pPr>
-          <w:hyperlink w:anchor="_Toc447546338" w:history="1">
+          <w:hyperlink w:anchor="_Toc447885695" w:history="1">
             <w:r>
               <w:rPr>
                 <w:rStyle w:val="Hyperlink"/>
@@ -1113,7 +1093,7 @@
                 <w:noProof/>
                 <w:webHidden/>
               </w:rPr>
-              <w:instrText xml:space="preserve"> PAGEREF _Toc447546338 \h </w:instrText>
+              <w:instrText xml:space="preserve"> PAGEREF _Toc447885695 \h </w:instrText>
             </w:r>
             <w:r>
               <w:rPr>
@@ -1156,7 +1136,7 @@
               <w:lang w:eastAsia="en-CA"/>
             </w:rPr>
           </w:pPr>
-          <w:hyperlink w:anchor="_Toc447546339" w:history="1">
+          <w:hyperlink w:anchor="_Toc447885696" w:history="1">
             <w:r>
               <w:rPr>
                 <w:rStyle w:val="Hyperlink"/>
@@ -1197,7 +1177,7 @@
                 <w:noProof/>
                 <w:webHidden/>
               </w:rPr>
-              <w:instrText xml:space="preserve"> PAGEREF _Toc447546339 \h </w:instrText>
+              <w:instrText xml:space="preserve"> PAGEREF _Toc447885696 \h </w:instrText>
             </w:r>
             <w:r>
               <w:rPr>
@@ -1217,7 +1197,7 @@
                 <w:noProof/>
                 <w:webHidden/>
               </w:rPr>
-              <w:t>7</w:t>
+              <w:t>10</w:t>
             </w:r>
             <w:r>
               <w:rPr>
@@ -1240,7 +1220,7 @@
               <w:lang w:eastAsia="en-CA"/>
             </w:rPr>
           </w:pPr>
-          <w:hyperlink w:anchor="_Toc447546340" w:history="1">
+          <w:hyperlink w:anchor="_Toc447885697" w:history="1">
             <w:r>
               <w:rPr>
                 <w:rStyle w:val="Hyperlink"/>
@@ -1260,7 +1240,7 @@
                 <w:rStyle w:val="Hyperlink"/>
                 <w:noProof/>
               </w:rPr>
-              <w:t>Characters</w:t>
+              <w:t>Game World</w:t>
             </w:r>
             <w:r>
               <w:rPr>
@@ -1281,7 +1261,7 @@
                 <w:noProof/>
                 <w:webHidden/>
               </w:rPr>
-              <w:instrText xml:space="preserve"> PAGEREF _Toc447546340 \h </w:instrText>
+              <w:instrText xml:space="preserve"> PAGEREF _Toc447885697 \h </w:instrText>
             </w:r>
             <w:r>
               <w:rPr>
@@ -1301,7 +1281,7 @@
                 <w:noProof/>
                 <w:webHidden/>
               </w:rPr>
-              <w:t>8</w:t>
+              <w:t>10</w:t>
             </w:r>
             <w:r>
               <w:rPr>
@@ -1324,7 +1304,7 @@
               <w:lang w:eastAsia="en-CA"/>
             </w:rPr>
           </w:pPr>
-          <w:hyperlink w:anchor="_Toc447546341" w:history="1">
+          <w:hyperlink w:anchor="_Toc447885698" w:history="1">
             <w:r>
               <w:rPr>
                 <w:rStyle w:val="Hyperlink"/>
@@ -1344,7 +1324,7 @@
                 <w:rStyle w:val="Hyperlink"/>
                 <w:noProof/>
               </w:rPr>
-              <w:t>Enemies</w:t>
+              <w:t>Levels</w:t>
             </w:r>
             <w:r>
               <w:rPr>
@@ -1365,7 +1345,7 @@
                 <w:noProof/>
                 <w:webHidden/>
               </w:rPr>
-              <w:instrText xml:space="preserve"> PAGEREF _Toc447546341 \h </w:instrText>
+              <w:instrText xml:space="preserve"> PAGEREF _Toc447885698 \h </w:instrText>
             </w:r>
             <w:r>
               <w:rPr>
@@ -1385,7 +1365,7 @@
                 <w:noProof/>
                 <w:webHidden/>
               </w:rPr>
-              <w:t>8</w:t>
+              <w:t>10</w:t>
             </w:r>
             <w:r>
               <w:rPr>
@@ -1408,7 +1388,7 @@
               <w:lang w:eastAsia="en-CA"/>
             </w:rPr>
           </w:pPr>
-          <w:hyperlink w:anchor="_Toc447546342" w:history="1">
+          <w:hyperlink w:anchor="_Toc447885699" w:history="1">
             <w:r>
               <w:rPr>
                 <w:rStyle w:val="Hyperlink"/>
@@ -1428,7 +1408,7 @@
                 <w:rStyle w:val="Hyperlink"/>
                 <w:noProof/>
               </w:rPr>
-              <w:t>Scoring</w:t>
+              <w:t>Characters</w:t>
             </w:r>
             <w:r>
               <w:rPr>
@@ -1449,7 +1429,7 @@
                 <w:noProof/>
                 <w:webHidden/>
               </w:rPr>
-              <w:instrText xml:space="preserve"> PAGEREF _Toc447546342 \h </w:instrText>
+              <w:instrText xml:space="preserve"> PAGEREF _Toc447885699 \h </w:instrText>
             </w:r>
             <w:r>
               <w:rPr>
@@ -1469,7 +1449,7 @@
                 <w:noProof/>
                 <w:webHidden/>
               </w:rPr>
-              <w:t>8</w:t>
+              <w:t>10</w:t>
             </w:r>
             <w:r>
               <w:rPr>
@@ -1492,7 +1472,7 @@
               <w:lang w:eastAsia="en-CA"/>
             </w:rPr>
           </w:pPr>
-          <w:hyperlink w:anchor="_Toc447546343" w:history="1">
+          <w:hyperlink w:anchor="_Toc447885700" w:history="1">
             <w:r>
               <w:rPr>
                 <w:rStyle w:val="Hyperlink"/>
@@ -1512,7 +1492,7 @@
                 <w:rStyle w:val="Hyperlink"/>
                 <w:noProof/>
               </w:rPr>
-              <w:t>Sound Index</w:t>
+              <w:t>Enemies</w:t>
             </w:r>
             <w:r>
               <w:rPr>
@@ -1533,7 +1513,7 @@
                 <w:noProof/>
                 <w:webHidden/>
               </w:rPr>
-              <w:instrText xml:space="preserve"> PAGEREF _Toc447546343 \h </w:instrText>
+              <w:instrText xml:space="preserve"> PAGEREF _Toc447885700 \h </w:instrText>
             </w:r>
             <w:r>
               <w:rPr>
@@ -1553,7 +1533,7 @@
                 <w:noProof/>
                 <w:webHidden/>
               </w:rPr>
-              <w:t>8</w:t>
+              <w:t>10</w:t>
             </w:r>
             <w:r>
               <w:rPr>
@@ -1576,7 +1556,7 @@
               <w:lang w:eastAsia="en-CA"/>
             </w:rPr>
           </w:pPr>
-          <w:hyperlink w:anchor="_Toc447546344" w:history="1">
+          <w:hyperlink w:anchor="_Toc447885701" w:history="1">
             <w:r>
               <w:rPr>
                 <w:rStyle w:val="Hyperlink"/>
@@ -1596,6 +1576,174 @@
                 <w:rStyle w:val="Hyperlink"/>
                 <w:noProof/>
               </w:rPr>
+              <w:t>Scoring</w:t>
+            </w:r>
+            <w:r>
+              <w:rPr>
+                <w:noProof/>
+                <w:webHidden/>
+              </w:rPr>
+              <w:tab/>
+            </w:r>
+            <w:r>
+              <w:rPr>
+                <w:noProof/>
+                <w:webHidden/>
+              </w:rPr>
+              <w:fldChar w:fldCharType="begin"/>
+            </w:r>
+            <w:r>
+              <w:rPr>
+                <w:noProof/>
+                <w:webHidden/>
+              </w:rPr>
+              <w:instrText xml:space="preserve"> PAGEREF _Toc447885701 \h </w:instrText>
+            </w:r>
+            <w:r>
+              <w:rPr>
+                <w:noProof/>
+                <w:webHidden/>
+              </w:rPr>
+            </w:r>
+            <w:r>
+              <w:rPr>
+                <w:noProof/>
+                <w:webHidden/>
+              </w:rPr>
+              <w:fldChar w:fldCharType="separate"/>
+            </w:r>
+            <w:r>
+              <w:rPr>
+                <w:noProof/>
+                <w:webHidden/>
+              </w:rPr>
+              <w:t>11</w:t>
+            </w:r>
+            <w:r>
+              <w:rPr>
+                <w:noProof/>
+                <w:webHidden/>
+              </w:rPr>
+              <w:fldChar w:fldCharType="end"/>
+            </w:r>
+          </w:hyperlink>
+        </w:p>
+        <w:p>
+          <w:pPr>
+            <w:pStyle w:val="TOC2"/>
+            <w:tabs>
+              <w:tab w:val="left" w:pos="880"/>
+              <w:tab w:val="right" w:leader="dot" w:pos="9350"/>
+            </w:tabs>
+            <w:rPr>
+              <w:noProof/>
+              <w:lang w:eastAsia="en-CA"/>
+            </w:rPr>
+          </w:pPr>
+          <w:hyperlink w:anchor="_Toc447885702" w:history="1">
+            <w:r>
+              <w:rPr>
+                <w:rStyle w:val="Hyperlink"/>
+                <w:noProof/>
+              </w:rPr>
+              <w:t>XI.</w:t>
+            </w:r>
+            <w:r>
+              <w:rPr>
+                <w:noProof/>
+                <w:lang w:eastAsia="en-CA"/>
+              </w:rPr>
+              <w:tab/>
+            </w:r>
+            <w:r>
+              <w:rPr>
+                <w:rStyle w:val="Hyperlink"/>
+                <w:noProof/>
+              </w:rPr>
+              <w:t>Sound Index</w:t>
+            </w:r>
+            <w:r>
+              <w:rPr>
+                <w:noProof/>
+                <w:webHidden/>
+              </w:rPr>
+              <w:tab/>
+            </w:r>
+            <w:r>
+              <w:rPr>
+                <w:noProof/>
+                <w:webHidden/>
+              </w:rPr>
+              <w:fldChar w:fldCharType="begin"/>
+            </w:r>
+            <w:r>
+              <w:rPr>
+                <w:noProof/>
+                <w:webHidden/>
+              </w:rPr>
+              <w:instrText xml:space="preserve"> PAGEREF _Toc447885702 \h </w:instrText>
+            </w:r>
+            <w:r>
+              <w:rPr>
+                <w:noProof/>
+                <w:webHidden/>
+              </w:rPr>
+            </w:r>
+            <w:r>
+              <w:rPr>
+                <w:noProof/>
+                <w:webHidden/>
+              </w:rPr>
+              <w:fldChar w:fldCharType="separate"/>
+            </w:r>
+            <w:r>
+              <w:rPr>
+                <w:noProof/>
+                <w:webHidden/>
+              </w:rPr>
+              <w:t>11</w:t>
+            </w:r>
+            <w:r>
+              <w:rPr>
+                <w:noProof/>
+                <w:webHidden/>
+              </w:rPr>
+              <w:fldChar w:fldCharType="end"/>
+            </w:r>
+          </w:hyperlink>
+        </w:p>
+        <w:p>
+          <w:pPr>
+            <w:pStyle w:val="TOC2"/>
+            <w:tabs>
+              <w:tab w:val="left" w:pos="880"/>
+              <w:tab w:val="right" w:leader="dot" w:pos="9350"/>
+            </w:tabs>
+            <w:rPr>
+              <w:noProof/>
+              <w:lang w:eastAsia="en-CA"/>
+            </w:rPr>
+          </w:pPr>
+          <w:hyperlink w:anchor="_Toc447885703" w:history="1">
+            <w:r>
+              <w:rPr>
+                <w:rStyle w:val="Hyperlink"/>
+                <w:noProof/>
+              </w:rPr>
+              <w:t>XII.</w:t>
+            </w:r>
+            <w:r>
+              <w:rPr>
+                <w:noProof/>
+                <w:lang w:eastAsia="en-CA"/>
+              </w:rPr>
+              <w:tab/>
+            </w:r>
+            <w:r>
+              <w:rPr>
+                <w:rStyle w:val="Hyperlink"/>
+                <w:noProof/>
+              </w:rPr>
               <w:t>Art/Multimedia Index</w:t>
             </w:r>
             <w:r>
@@ -1617,7 +1765,7 @@
                 <w:noProof/>
                 <w:webHidden/>
               </w:rPr>
-              <w:instrText xml:space="preserve"> PAGEREF _Toc447546344 \h </w:instrText>
+              <w:instrText xml:space="preserve"> PAGEREF _Toc447885703 \h </w:instrText>
             </w:r>
             <w:r>
               <w:rPr>
@@ -1637,7 +1785,7 @@
                 <w:noProof/>
                 <w:webHidden/>
               </w:rPr>
-              <w:t>8</w:t>
+              <w:t>11</w:t>
             </w:r>
             <w:r>
               <w:rPr>
@@ -1683,7 +1831,7 @@
       <w:pPr>
         <w:pStyle w:val="Heading1"/>
       </w:pPr>
-      <w:bookmarkStart w:id="0" w:name="_Toc447546333"/>
+      <w:bookmarkStart w:id="0" w:name="_Toc447885690"/>
       <w:r>
         <w:lastRenderedPageBreak/>
         <w:t>Version History</w:t>
@@ -1709,7 +1857,7 @@
       <w:pPr>
         <w:pStyle w:val="Heading1"/>
       </w:pPr>
-      <w:bookmarkStart w:id="1" w:name="_Toc447546334"/>
+      <w:bookmarkStart w:id="1" w:name="_Toc447885691"/>
       <w:r>
         <w:lastRenderedPageBreak/>
         <w:t>Game Description</w:t>
@@ -1720,7 +1868,7 @@
       <w:pPr>
         <w:pStyle w:val="Heading2"/>
       </w:pPr>
-      <w:bookmarkStart w:id="2" w:name="_Toc447546335"/>
+      <w:bookmarkStart w:id="2" w:name="_Toc447885692"/>
       <w:r>
         <w:t>Game Overview</w:t>
       </w:r>
@@ -1895,7 +2043,7 @@
       <w:pPr>
         <w:pStyle w:val="Heading2"/>
       </w:pPr>
-      <w:bookmarkStart w:id="3" w:name="_Toc447546336"/>
+      <w:bookmarkStart w:id="3" w:name="_Toc447885693"/>
       <w:r>
         <w:t>Game Play Mechanics</w:t>
       </w:r>
@@ -1924,17 +2072,7 @@
           <w:sz w:val="24"/>
           <w:szCs w:val="24"/>
         </w:rPr>
-        <w:t>e</w:t>
-      </w:r>
-      <w:bookmarkStart w:id="4" w:name="_GoBack"/>
-      <w:bookmarkEnd w:id="4"/>
-      <w:r>
-        <w:rPr>
-          <w:i/>
-          <w:sz w:val="24"/>
-          <w:szCs w:val="24"/>
-        </w:rPr>
-        <w:t>ggs that randomly appear</w:t>
+        <w:t>eggs that randomly appear</w:t>
       </w:r>
       <w:r>
         <w:rPr>
@@ -1965,61 +2103,61 @@
       <w:pPr>
         <w:pStyle w:val="Heading2"/>
       </w:pPr>
-      <w:bookmarkStart w:id="5" w:name="_Toc447546337"/>
+      <w:bookmarkStart w:id="4" w:name="_Toc447885694"/>
       <w:r>
         <w:t>Controls</w:t>
+      </w:r>
+      <w:bookmarkEnd w:id="4"/>
+    </w:p>
+    <w:p>
+      <w:pPr>
+        <w:pStyle w:val="ListParagraph"/>
+        <w:rPr>
+          <w:i/>
+          <w:sz w:val="24"/>
+          <w:szCs w:val="24"/>
+        </w:rPr>
+      </w:pPr>
+      <w:r>
+        <w:rPr>
+          <w:i/>
+          <w:sz w:val="24"/>
+          <w:szCs w:val="24"/>
+        </w:rPr>
+        <w:t xml:space="preserve">This game requires a mouse or a </w:t>
+      </w:r>
+      <w:r>
+        <w:rPr>
+          <w:i/>
+          <w:sz w:val="24"/>
+          <w:szCs w:val="24"/>
+        </w:rPr>
+        <w:t>trackpad to move the player’s character up and down.</w:t>
+      </w:r>
+    </w:p>
+    <w:p>
+      <w:pPr>
+        <w:pStyle w:val="Heading2"/>
+      </w:pPr>
+      <w:bookmarkStart w:id="5" w:name="_Toc447885695"/>
+      <w:r>
+        <w:t>Interface</w:t>
+      </w:r>
+      <w:r>
+        <w:t xml:space="preserve"> Sketch</w:t>
       </w:r>
       <w:bookmarkEnd w:id="5"/>
     </w:p>
     <w:p>
-      <w:pPr>
-        <w:pStyle w:val="ListParagraph"/>
-        <w:rPr>
-          <w:i/>
-          <w:sz w:val="24"/>
-          <w:szCs w:val="24"/>
-        </w:rPr>
-      </w:pPr>
-      <w:r>
-        <w:rPr>
-          <w:i/>
-          <w:sz w:val="24"/>
-          <w:szCs w:val="24"/>
-        </w:rPr>
-        <w:t xml:space="preserve">This game requires a mouse or a </w:t>
-      </w:r>
-      <w:r>
-        <w:rPr>
-          <w:i/>
-          <w:sz w:val="24"/>
-          <w:szCs w:val="24"/>
-        </w:rPr>
-        <w:t>trackpad to move the player’s character up and down.</w:t>
+      <w:r>
+        <w:t>Menu Screen:</w:t>
       </w:r>
     </w:p>
     <w:p>
-      <w:pPr>
-        <w:pStyle w:val="Heading2"/>
-      </w:pPr>
-      <w:bookmarkStart w:id="6" w:name="_Toc447546338"/>
-      <w:r>
-        <w:t>Interface</w:t>
-      </w:r>
-      <w:r>
-        <w:t xml:space="preserve"> Sketch</w:t>
-      </w:r>
-      <w:bookmarkEnd w:id="6"/>
-    </w:p>
-    <w:p>
-      <w:r>
-        <w:t>Menu Screen:</w:t>
-      </w:r>
-    </w:p>
-    <w:p>
       <w:r>
         <w:rPr>
           <w:noProof/>
-          <w:lang w:eastAsia="ko-KR"/>
+          <w:lang w:eastAsia="en-CA"/>
         </w:rPr>
         <w:lastRenderedPageBreak/>
         <w:drawing>
@@ -2027,54 +2165,6 @@
             <wp:extent cx="5105400" cy="3788687"/>
             <wp:effectExtent l="0" t="0" r="0" b="2540"/>
             <wp:docPr id="1" name="Picture 1"/>
-            <wp:cNvGraphicFramePr>
-              <a:graphicFrameLocks xmlns:a="http://schemas.openxmlformats.org/drawingml/2006/main" noChangeAspect="1"/>
-            </wp:cNvGraphicFramePr>
-            <a:graphic xmlns:a="http://schemas.openxmlformats.org/drawingml/2006/main">
-              <a:graphicData uri="http://schemas.openxmlformats.org/drawingml/2006/picture">
-                <pic:pic xmlns:pic="http://schemas.openxmlformats.org/drawingml/2006/picture">
-                  <pic:nvPicPr>
-                    <pic:cNvPr id="1" name=""/>
-                    <pic:cNvPicPr/>
-                  </pic:nvPicPr>
-                  <pic:blipFill>
-                    <a:blip r:embed="rId12"/>
-                    <a:stretch>
-                      <a:fillRect/>
-                    </a:stretch>
-                  </pic:blipFill>
-                  <pic:spPr>
-                    <a:xfrm>
-                      <a:off x="0" y="0"/>
-                      <a:ext cx="5128228" cy="3805627"/>
-                    </a:xfrm>
-                    <a:prstGeom prst="rect">
-                      <a:avLst/>
-                    </a:prstGeom>
-                  </pic:spPr>
-                </pic:pic>
-              </a:graphicData>
-            </a:graphic>
-          </wp:inline>
-        </w:drawing>
-      </w:r>
-    </w:p>
-    <w:p>
-      <w:r>
-        <w:t>Instruction Screen:</w:t>
-      </w:r>
-    </w:p>
-    <w:p>
-      <w:r>
-        <w:rPr>
-          <w:noProof/>
-          <w:lang w:eastAsia="ko-KR"/>
-        </w:rPr>
-        <w:drawing>
-          <wp:inline distT="0" distB="0" distL="0" distR="0" wp14:anchorId="03CBC30A" wp14:editId="7D778939">
-            <wp:extent cx="4581525" cy="3356358"/>
-            <wp:effectExtent l="0" t="0" r="0" b="0"/>
-            <wp:docPr id="2" name="Picture 2"/>
             <wp:cNvGraphicFramePr>
               <a:graphicFrameLocks xmlns:a="http://schemas.openxmlformats.org/drawingml/2006/main" noChangeAspect="1"/>
             </wp:cNvGraphicFramePr>
@@ -2094,7 +2184,7 @@
                   <pic:spPr>
                     <a:xfrm>
                       <a:off x="0" y="0"/>
-                      <a:ext cx="4591588" cy="3363730"/>
+                      <a:ext cx="5128228" cy="3805627"/>
                     </a:xfrm>
                     <a:prstGeom prst="rect">
                       <a:avLst/>
@@ -2109,21 +2199,20 @@
     </w:p>
     <w:p>
       <w:r>
-        <w:t>In-Game Screen:</w:t>
+        <w:t>Instruction Screen:</w:t>
       </w:r>
     </w:p>
     <w:p>
       <w:r>
         <w:rPr>
           <w:noProof/>
-          <w:lang w:eastAsia="ko-KR"/>
-        </w:rPr>
-        <w:lastRenderedPageBreak/>
+          <w:lang w:eastAsia="en-CA"/>
+        </w:rPr>
         <w:drawing>
-          <wp:inline distT="0" distB="0" distL="0" distR="0" wp14:anchorId="591B5AE2" wp14:editId="32CEEC00">
-            <wp:extent cx="4676775" cy="3504083"/>
-            <wp:effectExtent l="0" t="0" r="0" b="1270"/>
-            <wp:docPr id="3" name="Picture 3"/>
+          <wp:inline distT="0" distB="0" distL="0" distR="0" wp14:anchorId="03CBC30A" wp14:editId="7D778939">
+            <wp:extent cx="4581525" cy="3356358"/>
+            <wp:effectExtent l="0" t="0" r="0" b="0"/>
+            <wp:docPr id="2" name="Picture 2"/>
             <wp:cNvGraphicFramePr>
               <a:graphicFrameLocks xmlns:a="http://schemas.openxmlformats.org/drawingml/2006/main" noChangeAspect="1"/>
             </wp:cNvGraphicFramePr>
@@ -2143,7 +2232,7 @@
                   <pic:spPr>
                     <a:xfrm>
                       <a:off x="0" y="0"/>
-                      <a:ext cx="4684543" cy="3509903"/>
+                      <a:ext cx="4591588" cy="3363730"/>
                     </a:xfrm>
                     <a:prstGeom prst="rect">
                       <a:avLst/>
@@ -2156,23 +2245,23 @@
         </w:drawing>
       </w:r>
     </w:p>
-    <w:p/>
     <w:p>
       <w:r>
-        <w:t>Game Over Screen:</w:t>
+        <w:t>In-Game Screen:</w:t>
       </w:r>
     </w:p>
     <w:p>
       <w:r>
         <w:rPr>
           <w:noProof/>
-          <w:lang w:eastAsia="ko-KR"/>
-        </w:rPr>
+          <w:lang w:eastAsia="en-CA"/>
+        </w:rPr>
+        <w:lastRenderedPageBreak/>
         <w:drawing>
-          <wp:inline distT="0" distB="0" distL="0" distR="0" wp14:anchorId="263187A4" wp14:editId="33FCAE16">
-            <wp:extent cx="4429125" cy="3260801"/>
-            <wp:effectExtent l="0" t="0" r="0" b="0"/>
-            <wp:docPr id="4" name="Picture 4"/>
+          <wp:inline distT="0" distB="0" distL="0" distR="0" wp14:anchorId="591B5AE2" wp14:editId="32CEEC00">
+            <wp:extent cx="4676775" cy="3504083"/>
+            <wp:effectExtent l="0" t="0" r="0" b="1270"/>
+            <wp:docPr id="3" name="Picture 3"/>
             <wp:cNvGraphicFramePr>
               <a:graphicFrameLocks xmlns:a="http://schemas.openxmlformats.org/drawingml/2006/main" noChangeAspect="1"/>
             </wp:cNvGraphicFramePr>
@@ -2192,7 +2281,7 @@
                   <pic:spPr>
                     <a:xfrm>
                       <a:off x="0" y="0"/>
-                      <a:ext cx="4440136" cy="3268907"/>
+                      <a:ext cx="4684543" cy="3509903"/>
                     </a:xfrm>
                     <a:prstGeom prst="rect">
                       <a:avLst/>
@@ -2205,55 +2294,23 @@
         </w:drawing>
       </w:r>
     </w:p>
-    <w:p>
-      <w:pPr>
-        <w:pStyle w:val="Heading2"/>
-        <w:numPr>
-          <w:ilvl w:val="0"/>
-          <w:numId w:val="0"/>
-        </w:numPr>
-        <w:ind w:left="720"/>
-      </w:pPr>
-    </w:p>
-    <w:p/>
-    <w:p/>
-    <w:p/>
-    <w:p/>
-    <w:p/>
-    <w:p/>
-    <w:p/>
-    <w:p/>
-    <w:p/>
-    <w:p/>
-    <w:p/>
-    <w:p/>
     <w:p/>
     <w:p>
-      <w:pPr>
-        <w:pStyle w:val="Heading2"/>
-      </w:pPr>
-      <w:bookmarkStart w:id="7" w:name="_Toc447546339"/>
-      <w:r>
-        <w:t>Screen Descriptions</w:t>
-      </w:r>
-      <w:bookmarkEnd w:id="7"/>
+      <w:r>
+        <w:t>Game Over Screen:</w:t>
+      </w:r>
     </w:p>
     <w:p>
       <w:r>
-        <w:t>Menu Screen:</w:t>
-      </w:r>
-    </w:p>
-    <w:p>
-      <w:r>
         <w:rPr>
           <w:noProof/>
-          <w:lang w:eastAsia="ko-KR"/>
+          <w:lang w:eastAsia="en-CA"/>
         </w:rPr>
         <w:drawing>
-          <wp:inline distT="0" distB="0" distL="0" distR="0" wp14:anchorId="66555AD6" wp14:editId="13FBB306">
-            <wp:extent cx="4476750" cy="3376694"/>
+          <wp:inline distT="0" distB="0" distL="0" distR="0" wp14:anchorId="263187A4" wp14:editId="33FCAE16">
+            <wp:extent cx="4429125" cy="3260801"/>
             <wp:effectExtent l="0" t="0" r="0" b="0"/>
-            <wp:docPr id="5" name="Picture 5"/>
+            <wp:docPr id="4" name="Picture 4"/>
             <wp:cNvGraphicFramePr>
               <a:graphicFrameLocks xmlns:a="http://schemas.openxmlformats.org/drawingml/2006/main" noChangeAspect="1"/>
             </wp:cNvGraphicFramePr>
@@ -2273,6 +2330,245 @@
                   <pic:spPr>
                     <a:xfrm>
                       <a:off x="0" y="0"/>
+                      <a:ext cx="4440136" cy="3268907"/>
+                    </a:xfrm>
+                    <a:prstGeom prst="rect">
+                      <a:avLst/>
+                    </a:prstGeom>
+                  </pic:spPr>
+                </pic:pic>
+              </a:graphicData>
+            </a:graphic>
+          </wp:inline>
+        </w:drawing>
+      </w:r>
+    </w:p>
+    <w:p>
+      <w:pPr>
+        <w:pStyle w:val="Heading2"/>
+        <w:numPr>
+          <w:ilvl w:val="0"/>
+          <w:numId w:val="0"/>
+        </w:numPr>
+        <w:ind w:left="720"/>
+      </w:pPr>
+    </w:p>
+    <w:p/>
+    <w:p/>
+    <w:p>
+      <w:pPr>
+        <w:rPr>
+          <w:noProof/>
+          <w:lang w:eastAsia="en-CA"/>
+        </w:rPr>
+      </w:pPr>
+      <w:r>
+        <w:rPr>
+          <w:noProof/>
+          <w:lang w:eastAsia="en-CA"/>
+        </w:rPr>
+        <w:t xml:space="preserve">Level 1: </w:t>
+      </w:r>
+    </w:p>
+    <w:p>
+      <w:r>
+        <w:rPr>
+          <w:noProof/>
+          <w:lang w:eastAsia="en-CA"/>
+        </w:rPr>
+        <w:drawing>
+          <wp:inline distT="0" distB="0" distL="0" distR="0" wp14:anchorId="06DF0B74" wp14:editId="09182D67">
+            <wp:extent cx="5943600" cy="4457700"/>
+            <wp:effectExtent l="0" t="0" r="0" b="0"/>
+            <wp:docPr id="8" name="Picture 8"/>
+            <wp:cNvGraphicFramePr>
+              <a:graphicFrameLocks xmlns:a="http://schemas.openxmlformats.org/drawingml/2006/main" noChangeAspect="1"/>
+            </wp:cNvGraphicFramePr>
+            <a:graphic xmlns:a="http://schemas.openxmlformats.org/drawingml/2006/main">
+              <a:graphicData uri="http://schemas.openxmlformats.org/drawingml/2006/picture">
+                <pic:pic xmlns:pic="http://schemas.openxmlformats.org/drawingml/2006/picture">
+                  <pic:nvPicPr>
+                    <pic:cNvPr id="1" name=""/>
+                    <pic:cNvPicPr/>
+                  </pic:nvPicPr>
+                  <pic:blipFill>
+                    <a:blip r:embed="rId17"/>
+                    <a:stretch>
+                      <a:fillRect/>
+                    </a:stretch>
+                  </pic:blipFill>
+                  <pic:spPr>
+                    <a:xfrm>
+                      <a:off x="0" y="0"/>
+                      <a:ext cx="5943600" cy="4457700"/>
+                    </a:xfrm>
+                    <a:prstGeom prst="rect">
+                      <a:avLst/>
+                    </a:prstGeom>
+                  </pic:spPr>
+                </pic:pic>
+              </a:graphicData>
+            </a:graphic>
+          </wp:inline>
+        </w:drawing>
+      </w:r>
+    </w:p>
+    <w:p>
+      <w:r>
+        <w:t>Level 2:</w:t>
+      </w:r>
+    </w:p>
+    <w:p>
+      <w:r>
+        <w:rPr>
+          <w:noProof/>
+          <w:lang w:eastAsia="en-CA"/>
+        </w:rPr>
+        <w:lastRenderedPageBreak/>
+        <w:drawing>
+          <wp:inline distT="0" distB="0" distL="0" distR="0" wp14:anchorId="00E1DAA3" wp14:editId="129ADE95">
+            <wp:extent cx="5943600" cy="4457700"/>
+            <wp:effectExtent l="0" t="0" r="0" b="0"/>
+            <wp:docPr id="9" name="Picture 9"/>
+            <wp:cNvGraphicFramePr>
+              <a:graphicFrameLocks xmlns:a="http://schemas.openxmlformats.org/drawingml/2006/main" noChangeAspect="1"/>
+            </wp:cNvGraphicFramePr>
+            <a:graphic xmlns:a="http://schemas.openxmlformats.org/drawingml/2006/main">
+              <a:graphicData uri="http://schemas.openxmlformats.org/drawingml/2006/picture">
+                <pic:pic xmlns:pic="http://schemas.openxmlformats.org/drawingml/2006/picture">
+                  <pic:nvPicPr>
+                    <pic:cNvPr id="1" name=""/>
+                    <pic:cNvPicPr/>
+                  </pic:nvPicPr>
+                  <pic:blipFill>
+                    <a:blip r:embed="rId18"/>
+                    <a:stretch>
+                      <a:fillRect/>
+                    </a:stretch>
+                  </pic:blipFill>
+                  <pic:spPr>
+                    <a:xfrm>
+                      <a:off x="0" y="0"/>
+                      <a:ext cx="5943600" cy="4457700"/>
+                    </a:xfrm>
+                    <a:prstGeom prst="rect">
+                      <a:avLst/>
+                    </a:prstGeom>
+                  </pic:spPr>
+                </pic:pic>
+              </a:graphicData>
+            </a:graphic>
+          </wp:inline>
+        </w:drawing>
+      </w:r>
+    </w:p>
+    <w:p/>
+    <w:p>
+      <w:r>
+        <w:t>Level 3:</w:t>
+      </w:r>
+    </w:p>
+    <w:p>
+      <w:r>
+        <w:rPr>
+          <w:noProof/>
+          <w:lang w:eastAsia="en-CA"/>
+        </w:rPr>
+        <w:lastRenderedPageBreak/>
+        <w:drawing>
+          <wp:inline distT="0" distB="0" distL="0" distR="0" wp14:anchorId="33478B0A" wp14:editId="46BC169B">
+            <wp:extent cx="5943600" cy="4457700"/>
+            <wp:effectExtent l="0" t="0" r="0" b="0"/>
+            <wp:docPr id="10" name="Picture 10"/>
+            <wp:cNvGraphicFramePr>
+              <a:graphicFrameLocks xmlns:a="http://schemas.openxmlformats.org/drawingml/2006/main" noChangeAspect="1"/>
+            </wp:cNvGraphicFramePr>
+            <a:graphic xmlns:a="http://schemas.openxmlformats.org/drawingml/2006/main">
+              <a:graphicData uri="http://schemas.openxmlformats.org/drawingml/2006/picture">
+                <pic:pic xmlns:pic="http://schemas.openxmlformats.org/drawingml/2006/picture">
+                  <pic:nvPicPr>
+                    <pic:cNvPr id="1" name=""/>
+                    <pic:cNvPicPr/>
+                  </pic:nvPicPr>
+                  <pic:blipFill>
+                    <a:blip r:embed="rId19"/>
+                    <a:stretch>
+                      <a:fillRect/>
+                    </a:stretch>
+                  </pic:blipFill>
+                  <pic:spPr>
+                    <a:xfrm>
+                      <a:off x="0" y="0"/>
+                      <a:ext cx="5943600" cy="4457700"/>
+                    </a:xfrm>
+                    <a:prstGeom prst="rect">
+                      <a:avLst/>
+                    </a:prstGeom>
+                  </pic:spPr>
+                </pic:pic>
+              </a:graphicData>
+            </a:graphic>
+          </wp:inline>
+        </w:drawing>
+      </w:r>
+    </w:p>
+    <w:p/>
+    <w:p/>
+    <w:p/>
+    <w:p/>
+    <w:p/>
+    <w:p/>
+    <w:p/>
+    <w:p/>
+    <w:p/>
+    <w:p/>
+    <w:p/>
+    <w:p>
+      <w:pPr>
+        <w:pStyle w:val="Heading2"/>
+      </w:pPr>
+      <w:bookmarkStart w:id="6" w:name="_Toc447885696"/>
+      <w:r>
+        <w:lastRenderedPageBreak/>
+        <w:t>Screen Descriptions</w:t>
+      </w:r>
+      <w:bookmarkEnd w:id="6"/>
+    </w:p>
+    <w:p>
+      <w:r>
+        <w:t>Menu Screen:</w:t>
+      </w:r>
+    </w:p>
+    <w:p>
+      <w:r>
+        <w:rPr>
+          <w:noProof/>
+          <w:lang w:eastAsia="en-CA"/>
+        </w:rPr>
+        <w:drawing>
+          <wp:inline distT="0" distB="0" distL="0" distR="0" wp14:anchorId="66555AD6" wp14:editId="13FBB306">
+            <wp:extent cx="4476750" cy="3376694"/>
+            <wp:effectExtent l="0" t="0" r="0" b="0"/>
+            <wp:docPr id="5" name="Picture 5"/>
+            <wp:cNvGraphicFramePr>
+              <a:graphicFrameLocks xmlns:a="http://schemas.openxmlformats.org/drawingml/2006/main" noChangeAspect="1"/>
+            </wp:cNvGraphicFramePr>
+            <a:graphic xmlns:a="http://schemas.openxmlformats.org/drawingml/2006/main">
+              <a:graphicData uri="http://schemas.openxmlformats.org/drawingml/2006/picture">
+                <pic:pic xmlns:pic="http://schemas.openxmlformats.org/drawingml/2006/picture">
+                  <pic:nvPicPr>
+                    <pic:cNvPr id="1" name=""/>
+                    <pic:cNvPicPr/>
+                  </pic:nvPicPr>
+                  <pic:blipFill>
+                    <a:blip r:embed="rId20"/>
+                    <a:stretch>
+                      <a:fillRect/>
+                    </a:stretch>
+                  </pic:blipFill>
+                  <pic:spPr>
+                    <a:xfrm>
+                      <a:off x="0" y="0"/>
                       <a:ext cx="4483738" cy="3381965"/>
                     </a:xfrm>
                     <a:prstGeom prst="rect">
@@ -2291,10 +2587,11 @@
       <w:pPr>
         <w:pStyle w:val="Heading2"/>
       </w:pPr>
-      <w:bookmarkStart w:id="8" w:name="_Toc447546340"/>
+      <w:bookmarkStart w:id="7" w:name="_Toc447885697"/>
       <w:r>
         <w:t>Game World</w:t>
       </w:r>
+      <w:bookmarkEnd w:id="7"/>
     </w:p>
     <w:p>
       <w:pPr>
@@ -2318,103 +2615,15 @@
       <w:pPr>
         <w:pStyle w:val="Heading2"/>
       </w:pPr>
+      <w:bookmarkStart w:id="8" w:name="_Toc447885698"/>
       <w:r>
         <w:t>Levels</w:t>
-      </w:r>
-    </w:p>
-    <w:p>
-      <w:pPr>
-        <w:ind w:firstLine="720"/>
-        <w:rPr>
-          <w:i/>
-          <w:sz w:val="24"/>
-          <w:szCs w:val="24"/>
-        </w:rPr>
-      </w:pPr>
-      <w:r>
-        <w:rPr>
-          <w:b/>
-          <w:i/>
-          <w:sz w:val="24"/>
-          <w:szCs w:val="24"/>
-        </w:rPr>
-        <w:t>Level 1:</w:t>
-      </w:r>
-      <w:r>
-        <w:rPr>
-          <w:i/>
-          <w:sz w:val="24"/>
-          <w:szCs w:val="24"/>
-        </w:rPr>
-        <w:t xml:space="preserve"> Outside in the skies of a snowy mountains with dragons defending the nest</w:t>
-      </w:r>
-    </w:p>
-    <w:p>
-      <w:pPr>
-        <w:ind w:firstLine="720"/>
-        <w:rPr>
-          <w:i/>
-          <w:sz w:val="24"/>
-          <w:szCs w:val="24"/>
-        </w:rPr>
-      </w:pPr>
-      <w:r>
-        <w:rPr>
-          <w:b/>
-          <w:i/>
-          <w:sz w:val="24"/>
-          <w:szCs w:val="24"/>
-        </w:rPr>
-        <w:t>Level 2:</w:t>
-      </w:r>
-      <w:r>
-        <w:rPr>
-          <w:i/>
-          <w:sz w:val="24"/>
-          <w:szCs w:val="24"/>
-        </w:rPr>
-        <w:t xml:space="preserve"> In the cave of the snowy mountain full of eggs and stalagmites</w:t>
-      </w:r>
-    </w:p>
-    <w:p>
-      <w:pPr>
-        <w:ind w:left="720"/>
-        <w:rPr>
-          <w:i/>
-          <w:sz w:val="24"/>
-          <w:szCs w:val="24"/>
-        </w:rPr>
-      </w:pPr>
-      <w:r>
-        <w:rPr>
-          <w:b/>
-          <w:i/>
-          <w:sz w:val="24"/>
-          <w:szCs w:val="24"/>
-        </w:rPr>
-        <w:t>Level 3</w:t>
-      </w:r>
-      <w:r>
-        <w:rPr>
-          <w:i/>
-          <w:sz w:val="24"/>
-          <w:szCs w:val="24"/>
-        </w:rPr>
-        <w:t>: Deeper in the cave of the snow mountain full of eggs and stalagmites with added spikes and a boss.</w:t>
-      </w:r>
-    </w:p>
-    <w:p>
-      <w:pPr>
-        <w:pStyle w:val="Heading2"/>
-      </w:pPr>
-      <w:r>
-        <w:t>Characters</w:t>
       </w:r>
       <w:bookmarkEnd w:id="8"/>
     </w:p>
     <w:p>
       <w:pPr>
-        <w:ind w:left="720"/>
+        <w:ind w:firstLine="720"/>
         <w:rPr>
           <w:i/>
           <w:sz w:val="24"/>
@@ -2423,11 +2632,12 @@
       </w:pPr>
       <w:r>
         <w:rPr>
+          <w:b/>
           <w:i/>
           <w:sz w:val="24"/>
           <w:szCs w:val="24"/>
         </w:rPr>
-        <w:t xml:space="preserve">You play as an azure </w:t>
+        <w:t>Level 1:</w:t>
       </w:r>
       <w:r>
         <w:rPr>
@@ -2435,40 +2645,94 @@
           <w:sz w:val="24"/>
           <w:szCs w:val="24"/>
         </w:rPr>
-        <w:t>dragon try</w:t>
-      </w:r>
-      <w:r>
-        <w:rPr>
-          <w:i/>
-          <w:sz w:val="24"/>
-          <w:szCs w:val="24"/>
-        </w:rPr>
-        <w:t>ing</w:t>
-      </w:r>
-      <w:r>
-        <w:rPr>
-          <w:i/>
-          <w:sz w:val="24"/>
-          <w:szCs w:val="24"/>
-        </w:rPr>
-        <w:t xml:space="preserve"> to </w:t>
-      </w:r>
-      <w:r>
-        <w:rPr>
-          <w:i/>
-          <w:sz w:val="24"/>
-          <w:szCs w:val="24"/>
-        </w:rPr>
-        <w:t>escape the pursuit of the corrupted dragons.</w:t>
+        <w:t xml:space="preserve"> Outside in the skies of a snowy mountains with dragons defending the nest</w:t>
       </w:r>
     </w:p>
     <w:p>
       <w:pPr>
+        <w:ind w:left="720"/>
+        <w:rPr>
+          <w:i/>
+          <w:sz w:val="24"/>
+          <w:szCs w:val="24"/>
+        </w:rPr>
+      </w:pPr>
+      <w:r>
+        <w:rPr>
+          <w:b/>
+          <w:i/>
+          <w:sz w:val="24"/>
+          <w:szCs w:val="24"/>
+        </w:rPr>
+        <w:t>Level 2:</w:t>
+      </w:r>
+      <w:r>
+        <w:rPr>
+          <w:i/>
+          <w:sz w:val="24"/>
+          <w:szCs w:val="24"/>
+        </w:rPr>
+        <w:t xml:space="preserve"> In the cave of the </w:t>
+      </w:r>
+      <w:r>
+        <w:rPr>
+          <w:i/>
+          <w:sz w:val="24"/>
+          <w:szCs w:val="24"/>
+        </w:rPr>
+        <w:t>snowy mountain full of eggs and some fireball breathing dragons. Spikes are also found on the top and the bottom of the cave.</w:t>
+      </w:r>
+    </w:p>
+    <w:p>
+      <w:pPr>
+        <w:ind w:left="720"/>
+        <w:rPr>
+          <w:i/>
+          <w:sz w:val="24"/>
+          <w:szCs w:val="24"/>
+        </w:rPr>
+      </w:pPr>
+      <w:r>
+        <w:rPr>
+          <w:b/>
+          <w:i/>
+          <w:sz w:val="24"/>
+          <w:szCs w:val="24"/>
+        </w:rPr>
+        <w:t>Level 3</w:t>
+      </w:r>
+      <w:r>
+        <w:rPr>
+          <w:i/>
+          <w:sz w:val="24"/>
+          <w:szCs w:val="24"/>
+        </w:rPr>
+        <w:t xml:space="preserve">: Deeper in the cave of the snow mountain full of eggs and </w:t>
+      </w:r>
+      <w:r>
+        <w:rPr>
+          <w:i/>
+          <w:sz w:val="24"/>
+          <w:szCs w:val="24"/>
+        </w:rPr>
+        <w:t>spikes with added stalagmite</w:t>
+      </w:r>
+      <w:r>
+        <w:rPr>
+          <w:i/>
+          <w:sz w:val="24"/>
+          <w:szCs w:val="24"/>
+        </w:rPr>
+        <w:t>s and a boss.</w:t>
+      </w:r>
+    </w:p>
+    <w:p>
+      <w:pPr>
         <w:pStyle w:val="Heading2"/>
       </w:pPr>
-      <w:bookmarkStart w:id="9" w:name="_Toc447546341"/>
-      <w:r>
-        <w:t>Enemies</w:t>
+      <w:bookmarkStart w:id="9" w:name="_Toc447885699"/>
+      <w:r>
+        <w:t>Characters</w:t>
       </w:r>
       <w:bookmarkEnd w:id="9"/>
     </w:p>
@@ -2487,7 +2751,7 @@
           <w:sz w:val="24"/>
           <w:szCs w:val="24"/>
         </w:rPr>
-        <w:t xml:space="preserve">The enemies of this game are </w:t>
+        <w:t xml:space="preserve">You play as an azure </w:t>
       </w:r>
       <w:r>
         <w:rPr>
@@ -2495,7 +2759,7 @@
           <w:sz w:val="24"/>
           <w:szCs w:val="24"/>
         </w:rPr>
-        <w:t>dragons of another colour</w:t>
+        <w:t>dragon try</w:t>
       </w:r>
       <w:r>
         <w:rPr>
@@ -2503,7 +2767,7 @@
           <w:sz w:val="24"/>
           <w:szCs w:val="24"/>
         </w:rPr>
-        <w:t xml:space="preserve"> and stalagmites</w:t>
+        <w:t>ing</w:t>
       </w:r>
       <w:r>
         <w:rPr>
@@ -2511,7 +2775,7 @@
           <w:sz w:val="24"/>
           <w:szCs w:val="24"/>
         </w:rPr>
-        <w:t xml:space="preserve">. You lose health points </w:t>
+        <w:t xml:space="preserve"> to </w:t>
       </w:r>
       <w:r>
         <w:rPr>
@@ -2519,16 +2783,16 @@
           <w:sz w:val="24"/>
           <w:szCs w:val="24"/>
         </w:rPr>
-        <w:t>if you collide with one of them.</w:t>
+        <w:t>escape the pursuit of the corrupted dragons.</w:t>
       </w:r>
     </w:p>
     <w:p>
       <w:pPr>
         <w:pStyle w:val="Heading2"/>
       </w:pPr>
-      <w:bookmarkStart w:id="10" w:name="_Toc447546342"/>
-      <w:r>
-        <w:t>Scoring</w:t>
+      <w:bookmarkStart w:id="10" w:name="_Toc447885700"/>
+      <w:r>
+        <w:t>Enemies</w:t>
       </w:r>
       <w:bookmarkEnd w:id="10"/>
     </w:p>
@@ -2547,7 +2811,8 @@
           <w:sz w:val="24"/>
           <w:szCs w:val="24"/>
         </w:rPr>
-        <w:t>Scoring is collision base</w:t>
+        <w:lastRenderedPageBreak/>
+        <w:t xml:space="preserve">The enemies of this game are </w:t>
       </w:r>
       <w:r>
         <w:rPr>
@@ -2555,7 +2820,7 @@
           <w:sz w:val="24"/>
           <w:szCs w:val="24"/>
         </w:rPr>
-        <w:t xml:space="preserve">d, you get points for every egg </w:t>
+        <w:t>dragons of another colour</w:t>
       </w:r>
       <w:r>
         <w:rPr>
@@ -2563,18 +2828,78 @@
           <w:sz w:val="24"/>
           <w:szCs w:val="24"/>
         </w:rPr>
-        <w:t>you collect.</w:t>
+        <w:t xml:space="preserve"> and stalagmites</w:t>
+      </w:r>
+      <w:r>
+        <w:rPr>
+          <w:i/>
+          <w:sz w:val="24"/>
+          <w:szCs w:val="24"/>
+        </w:rPr>
+        <w:t xml:space="preserve">. You lose health points </w:t>
+      </w:r>
+      <w:r>
+        <w:rPr>
+          <w:i/>
+          <w:sz w:val="24"/>
+          <w:szCs w:val="24"/>
+        </w:rPr>
+        <w:t>if you collide with one of them.</w:t>
       </w:r>
     </w:p>
     <w:p>
       <w:pPr>
         <w:pStyle w:val="Heading2"/>
       </w:pPr>
-      <w:bookmarkStart w:id="11" w:name="_Toc447546343"/>
+      <w:bookmarkStart w:id="11" w:name="_Toc447885701"/>
+      <w:r>
+        <w:t>Scoring</w:t>
+      </w:r>
+      <w:bookmarkEnd w:id="11"/>
+    </w:p>
+    <w:p>
+      <w:pPr>
+        <w:ind w:left="720"/>
+        <w:rPr>
+          <w:i/>
+          <w:sz w:val="24"/>
+          <w:szCs w:val="24"/>
+        </w:rPr>
+      </w:pPr>
+      <w:r>
+        <w:rPr>
+          <w:i/>
+          <w:sz w:val="24"/>
+          <w:szCs w:val="24"/>
+        </w:rPr>
+        <w:t>Scoring is collision base</w:t>
+      </w:r>
+      <w:r>
+        <w:rPr>
+          <w:i/>
+          <w:sz w:val="24"/>
+          <w:szCs w:val="24"/>
+        </w:rPr>
+        <w:t xml:space="preserve">d, you get points for every egg </w:t>
+      </w:r>
+      <w:r>
+        <w:rPr>
+          <w:i/>
+          <w:sz w:val="24"/>
+          <w:szCs w:val="24"/>
+        </w:rPr>
+        <w:t>you collect.</w:t>
+      </w:r>
+    </w:p>
+    <w:p>
+      <w:pPr>
+        <w:pStyle w:val="Heading2"/>
+      </w:pPr>
+      <w:bookmarkStart w:id="12" w:name="_Toc447885702"/>
       <w:r>
         <w:t>Sound Index</w:t>
       </w:r>
-      <w:bookmarkEnd w:id="11"/>
+      <w:bookmarkEnd w:id="12"/>
     </w:p>
     <w:tbl>
       <w:tblPr>
@@ -2712,15 +3037,7 @@
           </w:tcPr>
           <w:p>
             <w:r>
-              <w:t xml:space="preserve">Sound played when the player </w:t>
-            </w:r>
-            <w:proofErr w:type="gramStart"/>
-            <w:r>
-              <w:t>enter</w:t>
-            </w:r>
-            <w:proofErr w:type="gramEnd"/>
-            <w:r>
-              <w:t xml:space="preserve"> the game over phase of the game</w:t>
+              <w:t>Sound played when the player enter the game over phase of the game</w:t>
             </w:r>
           </w:p>
         </w:tc>
@@ -2753,11 +3070,11 @@
       <w:pPr>
         <w:pStyle w:val="Heading2"/>
       </w:pPr>
-      <w:bookmarkStart w:id="12" w:name="_Toc447546344"/>
+      <w:bookmarkStart w:id="13" w:name="_Toc447885703"/>
       <w:r>
         <w:t>Art/Multimedia Index</w:t>
       </w:r>
-      <w:bookmarkEnd w:id="12"/>
+      <w:bookmarkEnd w:id="13"/>
     </w:p>
     <w:tbl>
       <w:tblPr>
@@ -2800,7 +3117,7 @@
             <w:r>
               <w:rPr>
                 <w:noProof/>
-                <w:lang w:eastAsia="ko-KR"/>
+                <w:lang w:eastAsia="en-CA"/>
               </w:rPr>
               <w:drawing>
                 <wp:inline distT="0" distB="0" distL="0" distR="0" wp14:anchorId="041C2FBA" wp14:editId="229E7234">
@@ -2818,7 +3135,7 @@
                           <pic:cNvPicPr/>
                         </pic:nvPicPr>
                         <pic:blipFill>
-                          <a:blip r:embed="rId17"/>
+                          <a:blip r:embed="rId21"/>
                           <a:stretch>
                             <a:fillRect/>
                           </a:stretch>
@@ -2866,7 +3183,7 @@
             <w:r>
               <w:rPr>
                 <w:noProof/>
-                <w:lang w:eastAsia="ko-KR"/>
+                <w:lang w:eastAsia="en-CA"/>
               </w:rPr>
               <w:drawing>
                 <wp:inline distT="0" distB="0" distL="0" distR="0" wp14:anchorId="68746C47" wp14:editId="4529BD15">
@@ -2884,7 +3201,7 @@
                           <pic:cNvPicPr/>
                         </pic:nvPicPr>
                         <pic:blipFill>
-                          <a:blip r:embed="rId18"/>
+                          <a:blip r:embed="rId22"/>
                           <a:stretch>
                             <a:fillRect/>
                           </a:stretch>
@@ -2926,9 +3243,8 @@
             <w:r>
               <w:rPr>
                 <w:noProof/>
-                <w:lang w:eastAsia="ko-KR"/>
-              </w:rPr>
-              <w:lastRenderedPageBreak/>
+                <w:lang w:eastAsia="en-CA"/>
+              </w:rPr>
               <w:drawing>
                 <wp:inline distT="0" distB="0" distL="0" distR="0" wp14:anchorId="62F33CCC" wp14:editId="34DCA9BE">
                   <wp:extent cx="866775" cy="361950"/>
@@ -2945,7 +3261,7 @@
                           <pic:cNvPicPr/>
                         </pic:nvPicPr>
                         <pic:blipFill>
-                          <a:blip r:embed="rId19"/>
+                          <a:blip r:embed="rId23"/>
                           <a:stretch>
                             <a:fillRect/>
                           </a:stretch>
@@ -2987,7 +3303,7 @@
             <w:r>
               <w:rPr>
                 <w:noProof/>
-                <w:lang w:eastAsia="ko-KR"/>
+                <w:lang w:eastAsia="en-CA"/>
               </w:rPr>
               <w:drawing>
                 <wp:inline distT="0" distB="0" distL="0" distR="0" wp14:anchorId="65A954A7" wp14:editId="1C219279">
@@ -3005,7 +3321,7 @@
                           <pic:cNvPicPr/>
                         </pic:nvPicPr>
                         <pic:blipFill>
-                          <a:blip r:embed="rId20"/>
+                          <a:blip r:embed="rId24"/>
                           <a:stretch>
                             <a:fillRect/>
                           </a:stretch>
@@ -3065,8 +3381,8 @@
                   <v:path o:extrusionok="f" gradientshapeok="t" o:connecttype="rect"/>
                   <o:lock v:ext="edit" aspectratio="t"/>
                 </v:shapetype>
-                <v:shape id="_x0000_i1025" type="#_x0000_t75" style="width:156.6pt;height:107.4pt">
-                  <v:imagedata r:id="rId21" o:title="dragonplayer"/>
+                <v:shape id="_x0000_i1025" type="#_x0000_t75" style="width:156.75pt;height:107.25pt">
+                  <v:imagedata r:id="rId25" o:title="dragonplayer"/>
                 </v:shape>
               </w:pict>
             </w:r>
@@ -3097,8 +3413,8 @@
           <w:p>
             <w:r>
               <w:pict>
-                <v:shape id="_x0000_i1026" type="#_x0000_t75" style="width:156.6pt;height:107.4pt">
-                  <v:imagedata r:id="rId22" o:title="enemy1"/>
+                <v:shape id="_x0000_i1026" type="#_x0000_t75" style="width:156.75pt;height:107.25pt">
+                  <v:imagedata r:id="rId26" o:title="enemy1"/>
                 </v:shape>
               </w:pict>
             </w:r>
@@ -3122,9 +3438,10 @@
           </w:tcPr>
           <w:p>
             <w:r>
+              <w:lastRenderedPageBreak/>
               <w:pict>
-                <v:shape id="_x0000_i1027" type="#_x0000_t75" style="width:142.8pt;height:92.4pt">
-                  <v:imagedata r:id="rId23" o:title="enemy2"/>
+                <v:shape id="_x0000_i1027" type="#_x0000_t75" style="width:142.5pt;height:92.25pt">
+                  <v:imagedata r:id="rId27" o:title="enemy2"/>
                 </v:shape>
               </w:pict>
             </w:r>
@@ -3149,8 +3466,8 @@
           <w:p>
             <w:r>
               <w:pict>
-                <v:shape id="_x0000_i1028" type="#_x0000_t75" style="width:142.8pt;height:92.4pt">
-                  <v:imagedata r:id="rId24" o:title="enemy3"/>
+                <v:shape id="_x0000_i1028" type="#_x0000_t75" style="width:142.5pt;height:92.25pt">
+                  <v:imagedata r:id="rId28" o:title="enemy3"/>
                 </v:shape>
               </w:pict>
             </w:r>
@@ -3175,8 +3492,8 @@
           <w:p>
             <w:r>
               <w:pict>
-                <v:shape id="_x0000_i1029" type="#_x0000_t75" style="width:142.8pt;height:92.4pt">
-                  <v:imagedata r:id="rId25" o:title="enemy4"/>
+                <v:shape id="_x0000_i1029" type="#_x0000_t75" style="width:142.5pt;height:92.25pt">
+                  <v:imagedata r:id="rId29" o:title="enemy4"/>
                 </v:shape>
               </w:pict>
             </w:r>
@@ -3200,10 +3517,9 @@
           </w:tcPr>
           <w:p>
             <w:r>
-              <w:lastRenderedPageBreak/>
               <w:pict>
-                <v:shape id="_x0000_i1030" type="#_x0000_t75" style="width:244.8pt;height:162.6pt">
-                  <v:imagedata r:id="rId26" o:title="eggs"/>
+                <v:shape id="_x0000_i1030" type="#_x0000_t75" style="width:244.5pt;height:162.75pt">
+                  <v:imagedata r:id="rId30" o:title="eggs"/>
                 </v:shape>
               </w:pict>
             </w:r>
@@ -3234,8 +3550,8 @@
             </w:pPr>
             <w:r>
               <w:pict>
-                <v:shape id="_x0000_i1031" type="#_x0000_t75" style="width:2in;height:142.8pt">
-                  <v:imagedata r:id="rId27" o:title="boss"/>
+                <v:shape id="_x0000_i1031" type="#_x0000_t75" style="width:2in;height:142.5pt">
+                  <v:imagedata r:id="rId31" o:title="boss"/>
                 </v:shape>
               </w:pict>
             </w:r>
@@ -3264,8 +3580,9 @@
             <w:r>
               <w:rPr>
                 <w:noProof/>
-                <w:lang w:eastAsia="ko-KR"/>
-              </w:rPr>
+                <w:lang w:eastAsia="en-CA"/>
+              </w:rPr>
+              <w:lastRenderedPageBreak/>
               <w:drawing>
                 <wp:inline distT="0" distB="0" distL="0" distR="0" wp14:anchorId="37E16733" wp14:editId="20BC4629">
                   <wp:extent cx="3278671" cy="828675"/>
@@ -3282,7 +3599,7 @@
                           <pic:cNvPicPr/>
                         </pic:nvPicPr>
                         <pic:blipFill>
-                          <a:blip r:embed="rId28"/>
+                          <a:blip r:embed="rId32"/>
                           <a:stretch>
                             <a:fillRect/>
                           </a:stretch>
@@ -3334,7 +3651,7 @@
               </w:rPr>
               <w:pict>
                 <v:shape id="_x0000_i1032" type="#_x0000_t75" style="width:60pt;height:60pt">
-                  <v:imagedata r:id="rId29" o:title="stalagmite"/>
+                  <v:imagedata r:id="rId33" o:title="stalagmite"/>
                 </v:shape>
               </w:pict>
             </w:r>
@@ -3363,6 +3680,17 @@
                 <w:lang w:eastAsia="en-CA"/>
               </w:rPr>
             </w:pPr>
+            <w:r>
+              <w:rPr>
+                <w:noProof/>
+                <w:lang w:eastAsia="en-CA"/>
+              </w:rPr>
+              <w:pict>
+                <v:shape id="_x0000_i1034" type="#_x0000_t75" style="width:249.75pt;height:140.25pt">
+                  <v:imagedata r:id="rId34" o:title="spike"/>
+                </v:shape>
+              </w:pict>
+            </w:r>
           </w:p>
         </w:tc>
         <w:tc>
@@ -3373,6 +3701,8 @@
             <w:r>
               <w:t>spike.png</w:t>
             </w:r>
+            <w:bookmarkStart w:id="14" w:name="_GoBack"/>
+            <w:bookmarkEnd w:id="14"/>
           </w:p>
         </w:tc>
       </w:tr>
@@ -3394,8 +3724,8 @@
                 <w:lang w:eastAsia="en-CA"/>
               </w:rPr>
               <w:pict>
-                <v:shape id="_x0000_i1033" type="#_x0000_t75" style="width:255.6pt;height:96pt">
-                  <v:imagedata r:id="rId30" o:title="cave"/>
+                <v:shape id="_x0000_i1033" type="#_x0000_t75" style="width:255.75pt;height:96pt">
+                  <v:imagedata r:id="rId35" o:title="cave"/>
                 </v:shape>
               </w:pict>
             </w:r>
@@ -3418,10 +3748,10 @@
     <w:p/>
     <w:p/>
     <w:sectPr>
-      <w:headerReference w:type="even" r:id="rId31"/>
-      <w:headerReference w:type="default" r:id="rId32"/>
-      <w:footerReference w:type="even" r:id="rId33"/>
-      <w:footerReference w:type="default" r:id="rId34"/>
+      <w:headerReference w:type="even" r:id="rId36"/>
+      <w:headerReference w:type="default" r:id="rId37"/>
+      <w:footerReference w:type="even" r:id="rId38"/>
+      <w:footerReference w:type="default" r:id="rId39"/>
       <w:pgSz w:w="12240" w:h="15840"/>
       <w:pgMar w:top="1440" w:right="1440" w:bottom="1440" w:left="1440" w:header="720" w:footer="720" w:gutter="0"/>
       <w:pgBorders w:offsetFrom="page">
@@ -3439,7 +3769,7 @@
 </file>
 
 <file path=word/endnotes.xml><?xml version="1.0" encoding="utf-8"?>
-<w:endnotes xmlns:wpc="http://schemas.microsoft.com/office/word/2010/wordprocessingCanvas" xmlns:cx="http://schemas.microsoft.com/office/drawing/2014/chartex" xmlns:cx1="http://schemas.microsoft.com/office/drawing/2015/9/8/chartex" xmlns:cx2="http://schemas.microsoft.com/office/drawing/2015/10/21/chartex" xmlns:mc="http://schemas.openxmlformats.org/markup-compatibility/2006" xmlns:o="urn:schemas-microsoft-com:office:office" xmlns:r="http://schemas.openxmlformats.org/officeDocument/2006/relationships" xmlns:m="http://schemas.openxmlformats.org/officeDocument/2006/math" xmlns:v="urn:schemas-microsoft-com:vml" xmlns:wp14="http://schemas.microsoft.com/office/word/2010/wordprocessingDrawing" xmlns:wp="http://schemas.openxmlformats.org/drawingml/2006/wordprocessingDrawing" xmlns:w10="urn:schemas-microsoft-com:office:word" xmlns:w="http://schemas.openxmlformats.org/wordprocessingml/2006/main" xmlns:w14="http://schemas.microsoft.com/office/word/2010/wordml" xmlns:w15="http://schemas.microsoft.com/office/word/2012/wordml" xmlns:w16se="http://schemas.microsoft.com/office/word/2015/wordml/symex" xmlns:wpg="http://schemas.microsoft.com/office/word/2010/wordprocessingGroup" xmlns:wpi="http://schemas.microsoft.com/office/word/2010/wordprocessingInk" xmlns:wne="http://schemas.microsoft.com/office/word/2006/wordml" xmlns:wps="http://schemas.microsoft.com/office/word/2010/wordprocessingShape" mc:Ignorable="w14 w15 w16se wp14">
+<w:endnotes xmlns:wpc="http://schemas.microsoft.com/office/word/2010/wordprocessingCanvas" xmlns:mc="http://schemas.openxmlformats.org/markup-compatibility/2006" xmlns:o="urn:schemas-microsoft-com:office:office" xmlns:r="http://schemas.openxmlformats.org/officeDocument/2006/relationships" xmlns:m="http://schemas.openxmlformats.org/officeDocument/2006/math" xmlns:v="urn:schemas-microsoft-com:vml" xmlns:wp14="http://schemas.microsoft.com/office/word/2010/wordprocessingDrawing" xmlns:wp="http://schemas.openxmlformats.org/drawingml/2006/wordprocessingDrawing" xmlns:w10="urn:schemas-microsoft-com:office:word" xmlns:w="http://schemas.openxmlformats.org/wordprocessingml/2006/main" xmlns:w14="http://schemas.microsoft.com/office/word/2010/wordml" xmlns:w15="http://schemas.microsoft.com/office/word/2012/wordml" xmlns:wpg="http://schemas.microsoft.com/office/word/2010/wordprocessingGroup" xmlns:wpi="http://schemas.microsoft.com/office/word/2010/wordprocessingInk" xmlns:wne="http://schemas.microsoft.com/office/word/2006/wordml" xmlns:wps="http://schemas.microsoft.com/office/word/2010/wordprocessingShape" mc:Ignorable="w14 w15 wp14">
   <w:endnote w:type="separator" w:id="-1">
     <w:p>
       <w:pPr>
@@ -3464,7 +3794,7 @@
 </file>
 
 <file path=word/footer1.xml><?xml version="1.0" encoding="utf-8"?>
-<w:ftr xmlns:wpc="http://schemas.microsoft.com/office/word/2010/wordprocessingCanvas" xmlns:cx="http://schemas.microsoft.com/office/drawing/2014/chartex" xmlns:cx1="http://schemas.microsoft.com/office/drawing/2015/9/8/chartex" xmlns:cx2="http://schemas.microsoft.com/office/drawing/2015/10/21/chartex" xmlns:mc="http://schemas.openxmlformats.org/markup-compatibility/2006" xmlns:o="urn:schemas-microsoft-com:office:office" xmlns:r="http://schemas.openxmlformats.org/officeDocument/2006/relationships" xmlns:m="http://schemas.openxmlformats.org/officeDocument/2006/math" xmlns:v="urn:schemas-microsoft-com:vml" xmlns:wp14="http://schemas.microsoft.com/office/word/2010/wordprocessingDrawing" xmlns:wp="http://schemas.openxmlformats.org/drawingml/2006/wordprocessingDrawing" xmlns:w10="urn:schemas-microsoft-com:office:word" xmlns:w="http://schemas.openxmlformats.org/wordprocessingml/2006/main" xmlns:w14="http://schemas.microsoft.com/office/word/2010/wordml" xmlns:w15="http://schemas.microsoft.com/office/word/2012/wordml" xmlns:w16se="http://schemas.microsoft.com/office/word/2015/wordml/symex" xmlns:wpg="http://schemas.microsoft.com/office/word/2010/wordprocessingGroup" xmlns:wpi="http://schemas.microsoft.com/office/word/2010/wordprocessingInk" xmlns:wne="http://schemas.microsoft.com/office/word/2006/wordml" xmlns:wps="http://schemas.microsoft.com/office/word/2010/wordprocessingShape" mc:Ignorable="w14 w15 w16se wp14">
+<w:ftr xmlns:wpc="http://schemas.microsoft.com/office/word/2010/wordprocessingCanvas" xmlns:mc="http://schemas.openxmlformats.org/markup-compatibility/2006" xmlns:o="urn:schemas-microsoft-com:office:office" xmlns:r="http://schemas.openxmlformats.org/officeDocument/2006/relationships" xmlns:m="http://schemas.openxmlformats.org/officeDocument/2006/math" xmlns:v="urn:schemas-microsoft-com:vml" xmlns:wp14="http://schemas.microsoft.com/office/word/2010/wordprocessingDrawing" xmlns:wp="http://schemas.openxmlformats.org/drawingml/2006/wordprocessingDrawing" xmlns:w10="urn:schemas-microsoft-com:office:word" xmlns:w="http://schemas.openxmlformats.org/wordprocessingml/2006/main" xmlns:w14="http://schemas.microsoft.com/office/word/2010/wordml" xmlns:w15="http://schemas.microsoft.com/office/word/2012/wordml" xmlns:wpg="http://schemas.microsoft.com/office/word/2010/wordprocessingGroup" xmlns:wpi="http://schemas.microsoft.com/office/word/2010/wordprocessingInk" xmlns:wne="http://schemas.microsoft.com/office/word/2006/wordml" xmlns:wps="http://schemas.microsoft.com/office/word/2010/wordprocessingShape" mc:Ignorable="w14 w15 wp14">
   <w:p>
     <w:pPr>
       <w:pStyle w:val="Footer"/>
@@ -3522,7 +3852,7 @@
         <w:rFonts w:asciiTheme="majorHAnsi" w:hAnsiTheme="majorHAnsi"/>
         <w:noProof/>
       </w:rPr>
-      <w:t>8</w:t>
+      <w:t>12</w:t>
     </w:r>
     <w:r>
       <w:rPr>
@@ -3541,7 +3871,7 @@
 </file>
 
 <file path=word/footer2.xml><?xml version="1.0" encoding="utf-8"?>
-<w:ftr xmlns:wpc="http://schemas.microsoft.com/office/word/2010/wordprocessingCanvas" xmlns:cx="http://schemas.microsoft.com/office/drawing/2014/chartex" xmlns:cx1="http://schemas.microsoft.com/office/drawing/2015/9/8/chartex" xmlns:cx2="http://schemas.microsoft.com/office/drawing/2015/10/21/chartex" xmlns:mc="http://schemas.openxmlformats.org/markup-compatibility/2006" xmlns:o="urn:schemas-microsoft-com:office:office" xmlns:r="http://schemas.openxmlformats.org/officeDocument/2006/relationships" xmlns:m="http://schemas.openxmlformats.org/officeDocument/2006/math" xmlns:v="urn:schemas-microsoft-com:vml" xmlns:wp14="http://schemas.microsoft.com/office/word/2010/wordprocessingDrawing" xmlns:wp="http://schemas.openxmlformats.org/drawingml/2006/wordprocessingDrawing" xmlns:w10="urn:schemas-microsoft-com:office:word" xmlns:w="http://schemas.openxmlformats.org/wordprocessingml/2006/main" xmlns:w14="http://schemas.microsoft.com/office/word/2010/wordml" xmlns:w15="http://schemas.microsoft.com/office/word/2012/wordml" xmlns:w16se="http://schemas.microsoft.com/office/word/2015/wordml/symex" xmlns:wpg="http://schemas.microsoft.com/office/word/2010/wordprocessingGroup" xmlns:wpi="http://schemas.microsoft.com/office/word/2010/wordprocessingInk" xmlns:wne="http://schemas.microsoft.com/office/word/2006/wordml" xmlns:wps="http://schemas.microsoft.com/office/word/2010/wordprocessingShape" mc:Ignorable="w14 w15 w16se wp14">
+<w:ftr xmlns:wpc="http://schemas.microsoft.com/office/word/2010/wordprocessingCanvas" xmlns:mc="http://schemas.openxmlformats.org/markup-compatibility/2006" xmlns:o="urn:schemas-microsoft-com:office:office" xmlns:r="http://schemas.openxmlformats.org/officeDocument/2006/relationships" xmlns:m="http://schemas.openxmlformats.org/officeDocument/2006/math" xmlns:v="urn:schemas-microsoft-com:vml" xmlns:wp14="http://schemas.microsoft.com/office/word/2010/wordprocessingDrawing" xmlns:wp="http://schemas.openxmlformats.org/drawingml/2006/wordprocessingDrawing" xmlns:w10="urn:schemas-microsoft-com:office:word" xmlns:w="http://schemas.openxmlformats.org/wordprocessingml/2006/main" xmlns:w14="http://schemas.microsoft.com/office/word/2010/wordml" xmlns:w15="http://schemas.microsoft.com/office/word/2012/wordml" xmlns:wpg="http://schemas.microsoft.com/office/word/2010/wordprocessingGroup" xmlns:wpi="http://schemas.microsoft.com/office/word/2010/wordprocessingInk" xmlns:wne="http://schemas.microsoft.com/office/word/2006/wordml" xmlns:wps="http://schemas.microsoft.com/office/word/2010/wordprocessingShape" mc:Ignorable="w14 w15 wp14">
   <w:p>
     <w:pPr>
       <w:pStyle w:val="Footer"/>
@@ -3552,25 +3882,20 @@
         <w:rFonts w:asciiTheme="majorHAnsi" w:hAnsiTheme="majorHAnsi"/>
       </w:rPr>
     </w:pPr>
-    <w:sdt>
-      <w:sdtPr>
-        <w:rPr>
-          <w:rFonts w:asciiTheme="majorHAnsi" w:hAnsiTheme="majorHAnsi"/>
-        </w:rPr>
-        <w:id w:val="76027555"/>
-        <w:temporary/>
-        <w:showingPlcHdr/>
-      </w:sdtPr>
-      <w:sdtEndPr/>
-      <w:sdtContent>
-        <w:r>
-          <w:rPr>
-            <w:rFonts w:asciiTheme="majorHAnsi" w:hAnsiTheme="majorHAnsi"/>
-          </w:rPr>
-          <w:t>[Type text]</w:t>
-        </w:r>
-      </w:sdtContent>
-    </w:sdt>
+    <w:r>
+      <w:rPr>
+        <w:rFonts w:asciiTheme="majorHAnsi" w:hAnsiTheme="majorHAnsi"/>
+        <w:b/>
+      </w:rPr>
+      <w:t xml:space="preserve">Version Number </w:t>
+    </w:r>
+    <w:r>
+      <w:rPr>
+        <w:rFonts w:asciiTheme="majorHAnsi" w:hAnsiTheme="majorHAnsi"/>
+        <w:b/>
+      </w:rPr>
+      <w:t>01.</w:t>
+    </w:r>
     <w:r>
       <w:rPr>
         <w:rFonts w:asciiTheme="majorHAnsi" w:hAnsiTheme="majorHAnsi"/>
@@ -3597,7 +3922,7 @@
         <w:rFonts w:asciiTheme="majorHAnsi" w:hAnsiTheme="majorHAnsi"/>
         <w:noProof/>
       </w:rPr>
-      <w:t>9</w:t>
+      <w:t>13</w:t>
     </w:r>
     <w:r>
       <w:rPr>
@@ -3616,7 +3941,7 @@
 </file>
 
 <file path=word/footnotes.xml><?xml version="1.0" encoding="utf-8"?>
-<w:footnotes xmlns:wpc="http://schemas.microsoft.com/office/word/2010/wordprocessingCanvas" xmlns:cx="http://schemas.microsoft.com/office/drawing/2014/chartex" xmlns:cx1="http://schemas.microsoft.com/office/drawing/2015/9/8/chartex" xmlns:cx2="http://schemas.microsoft.com/office/drawing/2015/10/21/chartex" xmlns:mc="http://schemas.openxmlformats.org/markup-compatibility/2006" xmlns:o="urn:schemas-microsoft-com:office:office" xmlns:r="http://schemas.openxmlformats.org/officeDocument/2006/relationships" xmlns:m="http://schemas.openxmlformats.org/officeDocument/2006/math" xmlns:v="urn:schemas-microsoft-com:vml" xmlns:wp14="http://schemas.microsoft.com/office/word/2010/wordprocessingDrawing" xmlns:wp="http://schemas.openxmlformats.org/drawingml/2006/wordprocessingDrawing" xmlns:w10="urn:schemas-microsoft-com:office:word" xmlns:w="http://schemas.openxmlformats.org/wordprocessingml/2006/main" xmlns:w14="http://schemas.microsoft.com/office/word/2010/wordml" xmlns:w15="http://schemas.microsoft.com/office/word/2012/wordml" xmlns:w16se="http://schemas.microsoft.com/office/word/2015/wordml/symex" xmlns:wpg="http://schemas.microsoft.com/office/word/2010/wordprocessingGroup" xmlns:wpi="http://schemas.microsoft.com/office/word/2010/wordprocessingInk" xmlns:wne="http://schemas.microsoft.com/office/word/2006/wordml" xmlns:wps="http://schemas.microsoft.com/office/word/2010/wordprocessingShape" mc:Ignorable="w14 w15 w16se wp14">
+<w:footnotes xmlns:wpc="http://schemas.microsoft.com/office/word/2010/wordprocessingCanvas" xmlns:mc="http://schemas.openxmlformats.org/markup-compatibility/2006" xmlns:o="urn:schemas-microsoft-com:office:office" xmlns:r="http://schemas.openxmlformats.org/officeDocument/2006/relationships" xmlns:m="http://schemas.openxmlformats.org/officeDocument/2006/math" xmlns:v="urn:schemas-microsoft-com:vml" xmlns:wp14="http://schemas.microsoft.com/office/word/2010/wordprocessingDrawing" xmlns:wp="http://schemas.openxmlformats.org/drawingml/2006/wordprocessingDrawing" xmlns:w10="urn:schemas-microsoft-com:office:word" xmlns:w="http://schemas.openxmlformats.org/wordprocessingml/2006/main" xmlns:w14="http://schemas.microsoft.com/office/word/2010/wordml" xmlns:w15="http://schemas.microsoft.com/office/word/2012/wordml" xmlns:wpg="http://schemas.microsoft.com/office/word/2010/wordprocessingGroup" xmlns:wpi="http://schemas.microsoft.com/office/word/2010/wordprocessingInk" xmlns:wne="http://schemas.microsoft.com/office/word/2006/wordml" xmlns:wps="http://schemas.microsoft.com/office/word/2010/wordprocessingShape" mc:Ignorable="w14 w15 wp14">
   <w:footnote w:type="separator" w:id="-1">
     <w:p>
       <w:pPr>
@@ -3641,7 +3966,7 @@
 </file>
 
 <file path=word/header1.xml><?xml version="1.0" encoding="utf-8"?>
-<w:hdr xmlns:wpc="http://schemas.microsoft.com/office/word/2010/wordprocessingCanvas" xmlns:cx="http://schemas.microsoft.com/office/drawing/2014/chartex" xmlns:cx1="http://schemas.microsoft.com/office/drawing/2015/9/8/chartex" xmlns:cx2="http://schemas.microsoft.com/office/drawing/2015/10/21/chartex" xmlns:mc="http://schemas.openxmlformats.org/markup-compatibility/2006" xmlns:o="urn:schemas-microsoft-com:office:office" xmlns:r="http://schemas.openxmlformats.org/officeDocument/2006/relationships" xmlns:m="http://schemas.openxmlformats.org/officeDocument/2006/math" xmlns:v="urn:schemas-microsoft-com:vml" xmlns:wp14="http://schemas.microsoft.com/office/word/2010/wordprocessingDrawing" xmlns:wp="http://schemas.openxmlformats.org/drawingml/2006/wordprocessingDrawing" xmlns:w10="urn:schemas-microsoft-com:office:word" xmlns:w="http://schemas.openxmlformats.org/wordprocessingml/2006/main" xmlns:w14="http://schemas.microsoft.com/office/word/2010/wordml" xmlns:w15="http://schemas.microsoft.com/office/word/2012/wordml" xmlns:w16se="http://schemas.microsoft.com/office/word/2015/wordml/symex" xmlns:wpg="http://schemas.microsoft.com/office/word/2010/wordprocessingGroup" xmlns:wpi="http://schemas.microsoft.com/office/word/2010/wordprocessingInk" xmlns:wne="http://schemas.microsoft.com/office/word/2006/wordml" xmlns:wps="http://schemas.microsoft.com/office/word/2010/wordprocessingShape" mc:Ignorable="w14 w15 w16se wp14">
+<w:hdr xmlns:wpc="http://schemas.microsoft.com/office/word/2010/wordprocessingCanvas" xmlns:mc="http://schemas.openxmlformats.org/markup-compatibility/2006" xmlns:o="urn:schemas-microsoft-com:office:office" xmlns:r="http://schemas.openxmlformats.org/officeDocument/2006/relationships" xmlns:m="http://schemas.openxmlformats.org/officeDocument/2006/math" xmlns:v="urn:schemas-microsoft-com:vml" xmlns:wp14="http://schemas.microsoft.com/office/word/2010/wordprocessingDrawing" xmlns:wp="http://schemas.openxmlformats.org/drawingml/2006/wordprocessingDrawing" xmlns:w10="urn:schemas-microsoft-com:office:word" xmlns:w="http://schemas.openxmlformats.org/wordprocessingml/2006/main" xmlns:w14="http://schemas.microsoft.com/office/word/2010/wordml" xmlns:w15="http://schemas.microsoft.com/office/word/2012/wordml" xmlns:wpg="http://schemas.microsoft.com/office/word/2010/wordprocessingGroup" xmlns:wpi="http://schemas.microsoft.com/office/word/2010/wordprocessingInk" xmlns:wne="http://schemas.microsoft.com/office/word/2006/wordml" xmlns:wps="http://schemas.microsoft.com/office/word/2010/wordprocessingShape" mc:Ignorable="w14 w15 wp14">
   <w:tbl>
     <w:tblPr>
       <w:tblW w:w="5000" w:type="pct"/>
@@ -3702,7 +4027,6 @@
               <w:dataBinding w:prefixMappings="xmlns:ns0='http://schemas.openxmlformats.org/package/2006/metadata/core-properties' xmlns:ns1='http://purl.org/dc/elements/1.1/'" w:xpath="/ns0:coreProperties[1]/ns1:title[1]" w:storeItemID="{6C3C8BC8-F283-45AE-878A-BAB7291924A1}"/>
               <w:text/>
             </w:sdtPr>
-            <w:sdtEndPr/>
             <w:sdtContent>
               <w:r>
                 <w:rPr>
@@ -3713,7 +4037,7 @@
                   <w:szCs w:val="24"/>
                   <w:lang w:val="en-US"/>
                 </w:rPr>
-                <w:t>DRAGONSTORY – Maybe something else</w:t>
+                <w:t>DRAGONSTORY</w:t>
               </w:r>
             </w:sdtContent>
           </w:sdt>
@@ -3744,7 +4068,6 @@
             <w:calendar w:val="gregorian"/>
           </w:date>
         </w:sdtPr>
-        <w:sdtEndPr/>
         <w:sdtContent>
           <w:tc>
             <w:tcPr>
@@ -3784,7 +4107,7 @@
 </file>
 
 <file path=word/header2.xml><?xml version="1.0" encoding="utf-8"?>
-<w:hdr xmlns:wpc="http://schemas.microsoft.com/office/word/2010/wordprocessingCanvas" xmlns:cx="http://schemas.microsoft.com/office/drawing/2014/chartex" xmlns:cx1="http://schemas.microsoft.com/office/drawing/2015/9/8/chartex" xmlns:cx2="http://schemas.microsoft.com/office/drawing/2015/10/21/chartex" xmlns:mc="http://schemas.openxmlformats.org/markup-compatibility/2006" xmlns:o="urn:schemas-microsoft-com:office:office" xmlns:r="http://schemas.openxmlformats.org/officeDocument/2006/relationships" xmlns:m="http://schemas.openxmlformats.org/officeDocument/2006/math" xmlns:v="urn:schemas-microsoft-com:vml" xmlns:wp14="http://schemas.microsoft.com/office/word/2010/wordprocessingDrawing" xmlns:wp="http://schemas.openxmlformats.org/drawingml/2006/wordprocessingDrawing" xmlns:w10="urn:schemas-microsoft-com:office:word" xmlns:w="http://schemas.openxmlformats.org/wordprocessingml/2006/main" xmlns:w14="http://schemas.microsoft.com/office/word/2010/wordml" xmlns:w15="http://schemas.microsoft.com/office/word/2012/wordml" xmlns:w16se="http://schemas.microsoft.com/office/word/2015/wordml/symex" xmlns:wpg="http://schemas.microsoft.com/office/word/2010/wordprocessingGroup" xmlns:wpi="http://schemas.microsoft.com/office/word/2010/wordprocessingInk" xmlns:wne="http://schemas.microsoft.com/office/word/2006/wordml" xmlns:wps="http://schemas.microsoft.com/office/word/2010/wordprocessingShape" mc:Ignorable="w14 w15 w16se wp14">
+<w:hdr xmlns:wpc="http://schemas.microsoft.com/office/word/2010/wordprocessingCanvas" xmlns:mc="http://schemas.openxmlformats.org/markup-compatibility/2006" xmlns:o="urn:schemas-microsoft-com:office:office" xmlns:r="http://schemas.openxmlformats.org/officeDocument/2006/relationships" xmlns:m="http://schemas.openxmlformats.org/officeDocument/2006/math" xmlns:v="urn:schemas-microsoft-com:vml" xmlns:wp14="http://schemas.microsoft.com/office/word/2010/wordprocessingDrawing" xmlns:wp="http://schemas.openxmlformats.org/drawingml/2006/wordprocessingDrawing" xmlns:w10="urn:schemas-microsoft-com:office:word" xmlns:w="http://schemas.openxmlformats.org/wordprocessingml/2006/main" xmlns:w14="http://schemas.microsoft.com/office/word/2010/wordml" xmlns:w15="http://schemas.microsoft.com/office/word/2012/wordml" xmlns:wpg="http://schemas.microsoft.com/office/word/2010/wordprocessingGroup" xmlns:wpi="http://schemas.microsoft.com/office/word/2010/wordprocessingInk" xmlns:wne="http://schemas.microsoft.com/office/word/2006/wordml" xmlns:wps="http://schemas.microsoft.com/office/word/2010/wordprocessingShape" mc:Ignorable="w14 w15 wp14">
   <w:tbl>
     <w:tblPr>
       <w:tblW w:w="5000" w:type="pct"/>
@@ -3816,7 +4139,6 @@
             <w:calendar w:val="gregorian"/>
           </w:date>
         </w:sdtPr>
-        <w:sdtEndPr/>
         <w:sdtContent>
           <w:tc>
             <w:tcPr>
@@ -3890,7 +4212,6 @@
               <w:dataBinding w:prefixMappings="xmlns:ns0='http://schemas.openxmlformats.org/package/2006/metadata/core-properties' xmlns:ns1='http://purl.org/dc/elements/1.1/'" w:xpath="/ns0:coreProperties[1]/ns1:title[1]" w:storeItemID="{6C3C8BC8-F283-45AE-878A-BAB7291924A1}"/>
               <w:text/>
             </w:sdtPr>
-            <w:sdtEndPr/>
             <w:sdtContent>
               <w:r>
                 <w:rPr>
@@ -3901,7 +4222,7 @@
                   <w:szCs w:val="24"/>
                   <w:lang w:val="en-US"/>
                 </w:rPr>
-                <w:t>DRAGONSTORY – Maybe something else</w:t>
+                <w:t>DRAGONSTORY</w:t>
               </w:r>
             </w:sdtContent>
           </w:sdt>
@@ -3928,7 +4249,7 @@
 </file>
 
 <file path=word/numbering.xml><?xml version="1.0" encoding="utf-8"?>
-<w:numbering xmlns:wpc="http://schemas.microsoft.com/office/word/2010/wordprocessingCanvas" xmlns:cx="http://schemas.microsoft.com/office/drawing/2014/chartex" xmlns:cx1="http://schemas.microsoft.com/office/drawing/2015/9/8/chartex" xmlns:cx2="http://schemas.microsoft.com/office/drawing/2015/10/21/chartex" xmlns:mc="http://schemas.openxmlformats.org/markup-compatibility/2006" xmlns:o="urn:schemas-microsoft-com:office:office" xmlns:r="http://schemas.openxmlformats.org/officeDocument/2006/relationships" xmlns:m="http://schemas.openxmlformats.org/officeDocument/2006/math" xmlns:v="urn:schemas-microsoft-com:vml" xmlns:wp14="http://schemas.microsoft.com/office/word/2010/wordprocessingDrawing" xmlns:wp="http://schemas.openxmlformats.org/drawingml/2006/wordprocessingDrawing" xmlns:w10="urn:schemas-microsoft-com:office:word" xmlns:w="http://schemas.openxmlformats.org/wordprocessingml/2006/main" xmlns:w14="http://schemas.microsoft.com/office/word/2010/wordml" xmlns:w15="http://schemas.microsoft.com/office/word/2012/wordml" xmlns:w16se="http://schemas.microsoft.com/office/word/2015/wordml/symex" xmlns:wpg="http://schemas.microsoft.com/office/word/2010/wordprocessingGroup" xmlns:wpi="http://schemas.microsoft.com/office/word/2010/wordprocessingInk" xmlns:wne="http://schemas.microsoft.com/office/word/2006/wordml" xmlns:wps="http://schemas.microsoft.com/office/word/2010/wordprocessingShape" mc:Ignorable="w14 w15 w16se wp14">
+<w:numbering xmlns:wpc="http://schemas.microsoft.com/office/word/2010/wordprocessingCanvas" xmlns:mc="http://schemas.openxmlformats.org/markup-compatibility/2006" xmlns:o="urn:schemas-microsoft-com:office:office" xmlns:r="http://schemas.openxmlformats.org/officeDocument/2006/relationships" xmlns:m="http://schemas.openxmlformats.org/officeDocument/2006/math" xmlns:v="urn:schemas-microsoft-com:vml" xmlns:wp14="http://schemas.microsoft.com/office/word/2010/wordprocessingDrawing" xmlns:wp="http://schemas.openxmlformats.org/drawingml/2006/wordprocessingDrawing" xmlns:w10="urn:schemas-microsoft-com:office:word" xmlns:w="http://schemas.openxmlformats.org/wordprocessingml/2006/main" xmlns:w14="http://schemas.microsoft.com/office/word/2010/wordml" xmlns:w15="http://schemas.microsoft.com/office/word/2012/wordml" xmlns:wpg="http://schemas.microsoft.com/office/word/2010/wordprocessingGroup" xmlns:wpi="http://schemas.microsoft.com/office/word/2010/wordprocessingInk" xmlns:wne="http://schemas.microsoft.com/office/word/2006/wordml" xmlns:wps="http://schemas.microsoft.com/office/word/2010/wordprocessingShape" mc:Ignorable="w14 w15 wp14">
   <w:abstractNum w:abstractNumId="0" w15:restartNumberingAfterBreak="0">
     <w:nsid w:val="0833490E"/>
     <w:multiLevelType w:val="hybridMultilevel"/>
@@ -4725,7 +5046,7 @@
 </file>
 
 <file path=word/styles.xml><?xml version="1.0" encoding="utf-8"?>
-<w:styles xmlns:mc="http://schemas.openxmlformats.org/markup-compatibility/2006" xmlns:r="http://schemas.openxmlformats.org/officeDocument/2006/relationships" xmlns:w="http://schemas.openxmlformats.org/wordprocessingml/2006/main" xmlns:w14="http://schemas.microsoft.com/office/word/2010/wordml" xmlns:w15="http://schemas.microsoft.com/office/word/2012/wordml" xmlns:w16se="http://schemas.microsoft.com/office/word/2015/wordml/symex" mc:Ignorable="w14 w15 w16se">
+<w:styles xmlns:mc="http://schemas.openxmlformats.org/markup-compatibility/2006" xmlns:r="http://schemas.openxmlformats.org/officeDocument/2006/relationships" xmlns:w="http://schemas.openxmlformats.org/wordprocessingml/2006/main" xmlns:w14="http://schemas.microsoft.com/office/word/2010/wordml" xmlns:w15="http://schemas.microsoft.com/office/word/2012/wordml" mc:Ignorable="w14 w15">
   <w:docDefaults>
     <w:rPrDefault>
       <w:rPr>
@@ -4741,7 +5062,7 @@
       </w:pPr>
     </w:pPrDefault>
   </w:docDefaults>
-  <w:latentStyles w:defLockedState="0" w:defUIPriority="99" w:defSemiHidden="0" w:defUnhideWhenUsed="0" w:defQFormat="0" w:count="372">
+  <w:latentStyles w:defLockedState="0" w:defUIPriority="99" w:defSemiHidden="0" w:defUnhideWhenUsed="0" w:defQFormat="0" w:count="371">
     <w:lsdException w:name="Normal" w:uiPriority="0" w:qFormat="1"/>
     <w:lsdException w:name="heading 1" w:uiPriority="9" w:qFormat="1"/>
     <w:lsdException w:name="heading 2" w:semiHidden="1" w:uiPriority="9" w:unhideWhenUsed="1" w:qFormat="1"/>
@@ -4847,6 +5168,7 @@
     <w:lsdException w:name="HTML Sample" w:semiHidden="1" w:unhideWhenUsed="1"/>
     <w:lsdException w:name="HTML Typewriter" w:semiHidden="1" w:unhideWhenUsed="1"/>
     <w:lsdException w:name="HTML Variable" w:semiHidden="1" w:unhideWhenUsed="1"/>
+    <w:lsdException w:name="Normal Table" w:semiHidden="1" w:unhideWhenUsed="1"/>
     <w:lsdException w:name="annotation subject" w:semiHidden="1" w:unhideWhenUsed="1"/>
     <w:lsdException w:name="No List" w:semiHidden="1" w:unhideWhenUsed="1"/>
     <w:lsdException w:name="Outline List 1" w:semiHidden="1" w:unhideWhenUsed="1"/>
@@ -4893,8 +5215,10 @@
     <w:lsdException w:name="Table Subtle 2" w:semiHidden="1" w:unhideWhenUsed="1"/>
     <w:lsdException w:name="Table Web 1" w:semiHidden="1" w:unhideWhenUsed="1"/>
     <w:lsdException w:name="Table Web 2" w:semiHidden="1" w:unhideWhenUsed="1"/>
+    <w:lsdException w:name="Table Web 3" w:semiHidden="1" w:unhideWhenUsed="1"/>
     <w:lsdException w:name="Balloon Text" w:semiHidden="1" w:unhideWhenUsed="1"/>
     <w:lsdException w:name="Table Grid" w:uiPriority="59"/>
+    <w:lsdException w:name="Table Theme" w:semiHidden="1" w:unhideWhenUsed="1"/>
     <w:lsdException w:name="Placeholder Text" w:semiHidden="1"/>
     <w:lsdException w:name="No Spacing" w:uiPriority="1" w:qFormat="1"/>
     <w:lsdException w:name="Light Shading" w:uiPriority="60"/>
@@ -5110,7 +5434,6 @@
     <w:lsdException w:name="List Table 5 Dark Accent 6" w:uiPriority="50"/>
     <w:lsdException w:name="List Table 6 Colorful Accent 6" w:uiPriority="51"/>
     <w:lsdException w:name="List Table 7 Colorful Accent 6" w:uiPriority="52"/>
-    <w:lsdException w:name="Mention" w:semiHidden="1" w:unhideWhenUsed="1"/>
   </w:latentStyles>
   <w:style w:type="paragraph" w:default="1" w:styleId="Normal">
     <w:name w:val="Normal"/>
@@ -5682,12 +6005,7 @@
 </file>
 
 <file path=customXml/item2.xml><?xml version="1.0" encoding="utf-8"?>
-<?mso-contentType ?>
-<FormTemplates xmlns="http://schemas.microsoft.com/sharepoint/v3/contenttype/forms">
-  <Display>DocumentLibraryForm</Display>
-  <Edit>AssetEditForm</Edit>
-  <New>DocumentLibraryForm</New>
-</FormTemplates>
+<ct:contentTypeSchema xmlns:ct="http://schemas.microsoft.com/office/2006/metadata/contentType" xmlns:ma="http://schemas.microsoft.com/office/2006/metadata/properties/metaAttributes" ct:_="" ma:_="" ma:contentTypeName="TemplateFile" ma:contentTypeID="0x0101006EDDDB5EE6D98C44930B742096920B300400F5B6D36B3EF94B4E9A635CDF2A18F5B8" ma:contentTypeVersion="33" ma:contentTypeDescription="Create a new document." ma:contentTypeScope="" ma:versionID="37d3ec2b48d53e45b233ad8f52fe1b11"/>
 </file>
 
 <file path=customXml/item3.xml><?xml version="1.0" encoding="utf-8"?>
@@ -5695,7 +6013,12 @@
 </file>
 
 <file path=customXml/item4.xml><?xml version="1.0" encoding="utf-8"?>
-<ct:contentTypeSchema xmlns:ct="http://schemas.microsoft.com/office/2006/metadata/contentType" xmlns:ma="http://schemas.microsoft.com/office/2006/metadata/properties/metaAttributes" ct:_="" ma:_="" ma:contentTypeName="TemplateFile" ma:contentTypeID="0x0101006EDDDB5EE6D98C44930B742096920B300400F5B6D36B3EF94B4E9A635CDF2A18F5B8" ma:contentTypeVersion="33" ma:contentTypeDescription="Create a new document." ma:contentTypeScope="" ma:versionID="37d3ec2b48d53e45b233ad8f52fe1b11"/>
+<?mso-contentType ?>
+<FormTemplates xmlns="http://schemas.microsoft.com/sharepoint/v3/contenttype/forms">
+  <Display>DocumentLibraryForm</Display>
+  <Edit>AssetEditForm</Edit>
+  <New>DocumentLibraryForm</New>
+</FormTemplates>
 </file>
 
 <file path=customXml/item5.xml><?xml version="1.0" encoding="utf-8"?>
@@ -5711,9 +6034,10 @@
 </file>
 
 <file path=customXml/itemProps2.xml><?xml version="1.0" encoding="utf-8"?>
-<ds:datastoreItem xmlns:ds="http://schemas.openxmlformats.org/officeDocument/2006/customXml" ds:itemID="{DF8A6096-AC3C-41A5-9CB9-998E1823050B}">
+<ds:datastoreItem xmlns:ds="http://schemas.openxmlformats.org/officeDocument/2006/customXml" ds:itemID="{F9F1F569-4C10-4968-8575-367736BE939A}">
   <ds:schemaRefs>
-    <ds:schemaRef ds:uri="http://schemas.microsoft.com/sharepoint/v3/contenttype/forms"/>
+    <ds:schemaRef ds:uri="http://schemas.microsoft.com/office/2006/metadata/contentType"/>
+    <ds:schemaRef ds:uri="http://schemas.microsoft.com/office/2006/metadata/properties/metaAttributes"/>
   </ds:schemaRefs>
 </ds:datastoreItem>
 </file>
@@ -5728,16 +6052,15 @@
 </file>
 
 <file path=customXml/itemProps4.xml><?xml version="1.0" encoding="utf-8"?>
-<ds:datastoreItem xmlns:ds="http://schemas.openxmlformats.org/officeDocument/2006/customXml" ds:itemID="{F9F1F569-4C10-4968-8575-367736BE939A}">
+<ds:datastoreItem xmlns:ds="http://schemas.openxmlformats.org/officeDocument/2006/customXml" ds:itemID="{DF8A6096-AC3C-41A5-9CB9-998E1823050B}">
   <ds:schemaRefs>
-    <ds:schemaRef ds:uri="http://schemas.microsoft.com/office/2006/metadata/contentType"/>
-    <ds:schemaRef ds:uri="http://schemas.microsoft.com/office/2006/metadata/properties/metaAttributes"/>
+    <ds:schemaRef ds:uri="http://schemas.microsoft.com/sharepoint/v3/contenttype/forms"/>
   </ds:schemaRefs>
 </ds:datastoreItem>
 </file>
 
 <file path=customXml/itemProps5.xml><?xml version="1.0" encoding="utf-8"?>
-<ds:datastoreItem xmlns:ds="http://schemas.openxmlformats.org/officeDocument/2006/customXml" ds:itemID="{D89C97BD-4787-4396-A3B9-C0DD31F01264}">
+<ds:datastoreItem xmlns:ds="http://schemas.openxmlformats.org/officeDocument/2006/customXml" ds:itemID="{A4D4203C-3C1B-4C8D-896A-4BE30CE357FB}">
   <ds:schemaRefs>
     <ds:schemaRef ds:uri="http://schemas.openxmlformats.org/officeDocument/2006/bibliography"/>
   </ds:schemaRefs>

</xml_diff>

<commit_message>
Added Exit Button and updated GDD
</commit_message>
<xml_diff>
--- a/Doc/Dragonstory.docx
+++ b/Doc/Dragonstory.docx
@@ -52,6 +52,7 @@
                   <w:dataBinding w:prefixMappings="xmlns:ns0='http://schemas.openxmlformats.org/officeDocument/2006/extended-properties'" w:xpath="/ns0:Properties[1]/ns0:Company[1]" w:storeItemID="{6668398D-A668-4E3E-A5EB-62B293D839F1}"/>
                   <w:text/>
                 </w:sdtPr>
+                <w:sdtEndPr/>
                 <w:sdtContent>
                   <w:p>
                     <w:pPr>
@@ -155,6 +156,7 @@
                 <w:dataBinding w:prefixMappings="xmlns:ns0='http://schemas.openxmlformats.org/package/2006/metadata/core-properties' xmlns:ns1='http://purl.org/dc/elements/1.1/'" w:xpath="/ns0:coreProperties[1]/ns1:title[1]" w:storeItemID="{6C3C8BC8-F283-45AE-878A-BAB7291924A1}"/>
                 <w:text/>
               </w:sdtPr>
+              <w:sdtEndPr/>
               <w:sdtContent>
                 <w:tc>
                   <w:tcPr>
@@ -234,6 +236,7 @@
                     <w:dataBinding w:prefixMappings="xmlns:ns0='http://schemas.openxmlformats.org/package/2006/metadata/core-properties' xmlns:ns1='http://purl.org/dc/elements/1.1/'" w:xpath="/ns0:coreProperties[1]/ns1:subject[1]" w:storeItemID="{6C3C8BC8-F283-45AE-878A-BAB7291924A1}"/>
                     <w:text/>
                   </w:sdtPr>
+                  <w:sdtEndPr/>
                   <w:sdtContent>
                     <w:r>
                       <w:rPr>
@@ -451,6 +454,7 @@
                 <w:dataBinding w:prefixMappings="xmlns:ns0='http://schemas.openxmlformats.org/package/2006/metadata/core-properties' xmlns:ns1='http://purl.org/dc/elements/1.1/'" w:xpath="/ns0:coreProperties[1]/ns1:creator[1]" w:storeItemID="{6C3C8BC8-F283-45AE-878A-BAB7291924A1}"/>
                 <w:text/>
               </w:sdtPr>
+              <w:sdtEndPr/>
               <w:sdtContent>
                 <w:tc>
                   <w:tcPr>
@@ -3300,67 +3304,17 @@
             <w:tcW w:w="1626" w:type="dxa"/>
           </w:tcPr>
           <w:p>
-            <w:r>
+            <w:pPr>
               <w:rPr>
                 <w:noProof/>
                 <w:lang w:eastAsia="en-CA"/>
               </w:rPr>
-              <w:drawing>
-                <wp:inline distT="0" distB="0" distL="0" distR="0" wp14:anchorId="65A954A7" wp14:editId="1C219279">
-                  <wp:extent cx="895350" cy="323850"/>
-                  <wp:effectExtent l="0" t="0" r="0" b="0"/>
-                  <wp:docPr id="23" name="Picture 23"/>
-                  <wp:cNvGraphicFramePr>
-                    <a:graphicFrameLocks xmlns:a="http://schemas.openxmlformats.org/drawingml/2006/main" noChangeAspect="1"/>
-                  </wp:cNvGraphicFramePr>
-                  <a:graphic xmlns:a="http://schemas.openxmlformats.org/drawingml/2006/main">
-                    <a:graphicData uri="http://schemas.openxmlformats.org/drawingml/2006/picture">
-                      <pic:pic xmlns:pic="http://schemas.openxmlformats.org/drawingml/2006/picture">
-                        <pic:nvPicPr>
-                          <pic:cNvPr id="1" name=""/>
-                          <pic:cNvPicPr/>
-                        </pic:nvPicPr>
-                        <pic:blipFill>
-                          <a:blip r:embed="rId24"/>
-                          <a:stretch>
-                            <a:fillRect/>
-                          </a:stretch>
-                        </pic:blipFill>
-                        <pic:spPr>
-                          <a:xfrm>
-                            <a:off x="0" y="0"/>
-                            <a:ext cx="895350" cy="323850"/>
-                          </a:xfrm>
-                          <a:prstGeom prst="rect">
-                            <a:avLst/>
-                          </a:prstGeom>
-                        </pic:spPr>
-                      </pic:pic>
-                    </a:graphicData>
-                  </a:graphic>
-                </wp:inline>
-              </w:drawing>
-            </w:r>
-          </w:p>
-        </w:tc>
-        <w:tc>
-          <w:tcPr>
-            <w:tcW w:w="7724" w:type="dxa"/>
-          </w:tcPr>
-          <w:p>
-            <w:r>
-              <w:t>RestartButton.png</w:t>
-            </w:r>
-          </w:p>
-        </w:tc>
-      </w:tr>
-      <w:tr>
-        <w:tc>
-          <w:tcPr>
-            <w:tcW w:w="1626" w:type="dxa"/>
-          </w:tcPr>
-          <w:p>
-            <w:r>
+            </w:pPr>
+            <w:r>
+              <w:rPr>
+                <w:noProof/>
+                <w:lang w:eastAsia="en-CA"/>
+              </w:rPr>
               <w:pict>
                 <v:shapetype id="_x0000_t75" coordsize="21600,21600" o:spt="75" o:preferrelative="t" path="m@4@5l@4@11@9@11@9@5xe" filled="f" stroked="f">
                   <v:stroke joinstyle="miter"/>
@@ -3381,11 +3335,13 @@
                   <v:path o:extrusionok="f" gradientshapeok="t" o:connecttype="rect"/>
                   <o:lock v:ext="edit" aspectratio="t"/>
                 </v:shapetype>
-                <v:shape id="_x0000_i1025" type="#_x0000_t75" style="width:156.75pt;height:107.25pt">
-                  <v:imagedata r:id="rId25" o:title="dragonplayer"/>
+                <v:shape id="_x0000_i1035" type="#_x0000_t75" style="width:67.5pt;height:22.5pt">
+                  <v:imagedata r:id="rId24" o:title="ExitButton"/>
                 </v:shape>
               </w:pict>
             </w:r>
+            <w:bookmarkStart w:id="14" w:name="_GoBack"/>
+            <w:bookmarkEnd w:id="14"/>
           </w:p>
         </w:tc>
         <w:tc>
@@ -3394,13 +3350,7 @@
           </w:tcPr>
           <w:p>
             <w:r>
-              <w:t>dragon</w:t>
-            </w:r>
-            <w:r>
-              <w:t>player</w:t>
-            </w:r>
-            <w:r>
-              <w:t>.png</w:t>
+              <w:t>ExitButton.png</w:t>
             </w:r>
           </w:p>
         </w:tc>
@@ -3412,11 +3362,45 @@
           </w:tcPr>
           <w:p>
             <w:r>
-              <w:pict>
-                <v:shape id="_x0000_i1026" type="#_x0000_t75" style="width:156.75pt;height:107.25pt">
-                  <v:imagedata r:id="rId26" o:title="enemy1"/>
-                </v:shape>
-              </w:pict>
+              <w:rPr>
+                <w:noProof/>
+                <w:lang w:eastAsia="en-CA"/>
+              </w:rPr>
+              <w:drawing>
+                <wp:inline distT="0" distB="0" distL="0" distR="0" wp14:anchorId="65A954A7" wp14:editId="1C219279">
+                  <wp:extent cx="895350" cy="323850"/>
+                  <wp:effectExtent l="0" t="0" r="0" b="0"/>
+                  <wp:docPr id="23" name="Picture 23"/>
+                  <wp:cNvGraphicFramePr>
+                    <a:graphicFrameLocks xmlns:a="http://schemas.openxmlformats.org/drawingml/2006/main" noChangeAspect="1"/>
+                  </wp:cNvGraphicFramePr>
+                  <a:graphic xmlns:a="http://schemas.openxmlformats.org/drawingml/2006/main">
+                    <a:graphicData uri="http://schemas.openxmlformats.org/drawingml/2006/picture">
+                      <pic:pic xmlns:pic="http://schemas.openxmlformats.org/drawingml/2006/picture">
+                        <pic:nvPicPr>
+                          <pic:cNvPr id="1" name=""/>
+                          <pic:cNvPicPr/>
+                        </pic:nvPicPr>
+                        <pic:blipFill>
+                          <a:blip r:embed="rId25"/>
+                          <a:stretch>
+                            <a:fillRect/>
+                          </a:stretch>
+                        </pic:blipFill>
+                        <pic:spPr>
+                          <a:xfrm>
+                            <a:off x="0" y="0"/>
+                            <a:ext cx="895350" cy="323850"/>
+                          </a:xfrm>
+                          <a:prstGeom prst="rect">
+                            <a:avLst/>
+                          </a:prstGeom>
+                        </pic:spPr>
+                      </pic:pic>
+                    </a:graphicData>
+                  </a:graphic>
+                </wp:inline>
+              </w:drawing>
             </w:r>
           </w:p>
         </w:tc>
@@ -3426,7 +3410,7 @@
           </w:tcPr>
           <w:p>
             <w:r>
-              <w:t>enemy1.png</w:t>
+              <w:t>RestartButton.png</w:t>
             </w:r>
           </w:p>
         </w:tc>
@@ -3438,10 +3422,9 @@
           </w:tcPr>
           <w:p>
             <w:r>
-              <w:lastRenderedPageBreak/>
               <w:pict>
-                <v:shape id="_x0000_i1027" type="#_x0000_t75" style="width:142.5pt;height:92.25pt">
-                  <v:imagedata r:id="rId27" o:title="enemy2"/>
+                <v:shape id="_x0000_i1025" type="#_x0000_t75" style="width:156.75pt;height:107.25pt">
+                  <v:imagedata r:id="rId26" o:title="dragonplayer"/>
                 </v:shape>
               </w:pict>
             </w:r>
@@ -3453,7 +3436,13 @@
           </w:tcPr>
           <w:p>
             <w:r>
-              <w:t>enemy2.png</w:t>
+              <w:t>dragon</w:t>
+            </w:r>
+            <w:r>
+              <w:t>player</w:t>
+            </w:r>
+            <w:r>
+              <w:t>.png</w:t>
             </w:r>
           </w:p>
         </w:tc>
@@ -3466,8 +3455,8 @@
           <w:p>
             <w:r>
               <w:pict>
-                <v:shape id="_x0000_i1028" type="#_x0000_t75" style="width:142.5pt;height:92.25pt">
-                  <v:imagedata r:id="rId28" o:title="enemy3"/>
+                <v:shape id="_x0000_i1026" type="#_x0000_t75" style="width:156.75pt;height:107.25pt">
+                  <v:imagedata r:id="rId27" o:title="enemy1"/>
                 </v:shape>
               </w:pict>
             </w:r>
@@ -3479,7 +3468,7 @@
           </w:tcPr>
           <w:p>
             <w:r>
-              <w:t>enemy3.png</w:t>
+              <w:t>enemy1.png</w:t>
             </w:r>
           </w:p>
         </w:tc>
@@ -3491,9 +3480,10 @@
           </w:tcPr>
           <w:p>
             <w:r>
+              <w:lastRenderedPageBreak/>
               <w:pict>
-                <v:shape id="_x0000_i1029" type="#_x0000_t75" style="width:142.5pt;height:92.25pt">
-                  <v:imagedata r:id="rId29" o:title="enemy4"/>
+                <v:shape id="_x0000_i1027" type="#_x0000_t75" style="width:142.5pt;height:92.25pt">
+                  <v:imagedata r:id="rId28" o:title="enemy2"/>
                 </v:shape>
               </w:pict>
             </w:r>
@@ -3505,7 +3495,7 @@
           </w:tcPr>
           <w:p>
             <w:r>
-              <w:t>enemy4.png</w:t>
+              <w:t>enemy2.png</w:t>
             </w:r>
           </w:p>
         </w:tc>
@@ -3518,8 +3508,60 @@
           <w:p>
             <w:r>
               <w:pict>
+                <v:shape id="_x0000_i1028" type="#_x0000_t75" style="width:142.5pt;height:92.25pt">
+                  <v:imagedata r:id="rId29" o:title="enemy3"/>
+                </v:shape>
+              </w:pict>
+            </w:r>
+          </w:p>
+        </w:tc>
+        <w:tc>
+          <w:tcPr>
+            <w:tcW w:w="7724" w:type="dxa"/>
+          </w:tcPr>
+          <w:p>
+            <w:r>
+              <w:t>enemy3.png</w:t>
+            </w:r>
+          </w:p>
+        </w:tc>
+      </w:tr>
+      <w:tr>
+        <w:tc>
+          <w:tcPr>
+            <w:tcW w:w="1626" w:type="dxa"/>
+          </w:tcPr>
+          <w:p>
+            <w:r>
+              <w:pict>
+                <v:shape id="_x0000_i1029" type="#_x0000_t75" style="width:142.5pt;height:92.25pt">
+                  <v:imagedata r:id="rId30" o:title="enemy4"/>
+                </v:shape>
+              </w:pict>
+            </w:r>
+          </w:p>
+        </w:tc>
+        <w:tc>
+          <w:tcPr>
+            <w:tcW w:w="7724" w:type="dxa"/>
+          </w:tcPr>
+          <w:p>
+            <w:r>
+              <w:t>enemy4.png</w:t>
+            </w:r>
+          </w:p>
+        </w:tc>
+      </w:tr>
+      <w:tr>
+        <w:tc>
+          <w:tcPr>
+            <w:tcW w:w="1626" w:type="dxa"/>
+          </w:tcPr>
+          <w:p>
+            <w:r>
+              <w:pict>
                 <v:shape id="_x0000_i1030" type="#_x0000_t75" style="width:244.5pt;height:162.75pt">
-                  <v:imagedata r:id="rId30" o:title="eggs"/>
+                  <v:imagedata r:id="rId31" o:title="eggs"/>
                 </v:shape>
               </w:pict>
             </w:r>
@@ -3551,7 +3593,7 @@
             <w:r>
               <w:pict>
                 <v:shape id="_x0000_i1031" type="#_x0000_t75" style="width:2in;height:142.5pt">
-                  <v:imagedata r:id="rId31" o:title="boss"/>
+                  <v:imagedata r:id="rId32" o:title="boss"/>
                 </v:shape>
               </w:pict>
             </w:r>
@@ -3599,7 +3641,7 @@
                           <pic:cNvPicPr/>
                         </pic:nvPicPr>
                         <pic:blipFill>
-                          <a:blip r:embed="rId32"/>
+                          <a:blip r:embed="rId33"/>
                           <a:stretch>
                             <a:fillRect/>
                           </a:stretch>
@@ -3651,7 +3693,7 @@
               </w:rPr>
               <w:pict>
                 <v:shape id="_x0000_i1032" type="#_x0000_t75" style="width:60pt;height:60pt">
-                  <v:imagedata r:id="rId33" o:title="stalagmite"/>
+                  <v:imagedata r:id="rId34" o:title="stalagmite"/>
                 </v:shape>
               </w:pict>
             </w:r>
@@ -3686,8 +3728,8 @@
                 <w:lang w:eastAsia="en-CA"/>
               </w:rPr>
               <w:pict>
-                <v:shape id="_x0000_i1034" type="#_x0000_t75" style="width:249.75pt;height:140.25pt">
-                  <v:imagedata r:id="rId34" o:title="spike"/>
+                <v:shape id="_x0000_i1033" type="#_x0000_t75" style="width:249.75pt;height:140.25pt">
+                  <v:imagedata r:id="rId35" o:title="spike"/>
                 </v:shape>
               </w:pict>
             </w:r>
@@ -3701,8 +3743,6 @@
             <w:r>
               <w:t>spike.png</w:t>
             </w:r>
-            <w:bookmarkStart w:id="14" w:name="_GoBack"/>
-            <w:bookmarkEnd w:id="14"/>
           </w:p>
         </w:tc>
       </w:tr>
@@ -3724,8 +3764,8 @@
                 <w:lang w:eastAsia="en-CA"/>
               </w:rPr>
               <w:pict>
-                <v:shape id="_x0000_i1033" type="#_x0000_t75" style="width:255.75pt;height:96pt">
-                  <v:imagedata r:id="rId35" o:title="cave"/>
+                <v:shape id="_x0000_i1034" type="#_x0000_t75" style="width:255.75pt;height:96pt">
+                  <v:imagedata r:id="rId36" o:title="cave"/>
                 </v:shape>
               </w:pict>
             </w:r>
@@ -3748,10 +3788,10 @@
     <w:p/>
     <w:p/>
     <w:sectPr>
-      <w:headerReference w:type="even" r:id="rId36"/>
-      <w:headerReference w:type="default" r:id="rId37"/>
-      <w:footerReference w:type="even" r:id="rId38"/>
-      <w:footerReference w:type="default" r:id="rId39"/>
+      <w:headerReference w:type="even" r:id="rId37"/>
+      <w:headerReference w:type="default" r:id="rId38"/>
+      <w:footerReference w:type="even" r:id="rId39"/>
+      <w:footerReference w:type="default" r:id="rId40"/>
       <w:pgSz w:w="12240" w:h="15840"/>
       <w:pgMar w:top="1440" w:right="1440" w:bottom="1440" w:left="1440" w:header="720" w:footer="720" w:gutter="0"/>
       <w:pgBorders w:offsetFrom="page">
@@ -3922,7 +3962,7 @@
         <w:rFonts w:asciiTheme="majorHAnsi" w:hAnsiTheme="majorHAnsi"/>
         <w:noProof/>
       </w:rPr>
-      <w:t>13</w:t>
+      <w:t>11</w:t>
     </w:r>
     <w:r>
       <w:rPr>
@@ -4027,6 +4067,7 @@
               <w:dataBinding w:prefixMappings="xmlns:ns0='http://schemas.openxmlformats.org/package/2006/metadata/core-properties' xmlns:ns1='http://purl.org/dc/elements/1.1/'" w:xpath="/ns0:coreProperties[1]/ns1:title[1]" w:storeItemID="{6C3C8BC8-F283-45AE-878A-BAB7291924A1}"/>
               <w:text/>
             </w:sdtPr>
+            <w:sdtEndPr/>
             <w:sdtContent>
               <w:r>
                 <w:rPr>
@@ -4068,6 +4109,7 @@
             <w:calendar w:val="gregorian"/>
           </w:date>
         </w:sdtPr>
+        <w:sdtEndPr/>
         <w:sdtContent>
           <w:tc>
             <w:tcPr>
@@ -4139,6 +4181,7 @@
             <w:calendar w:val="gregorian"/>
           </w:date>
         </w:sdtPr>
+        <w:sdtEndPr/>
         <w:sdtContent>
           <w:tc>
             <w:tcPr>
@@ -4212,6 +4255,7 @@
               <w:dataBinding w:prefixMappings="xmlns:ns0='http://schemas.openxmlformats.org/package/2006/metadata/core-properties' xmlns:ns1='http://purl.org/dc/elements/1.1/'" w:xpath="/ns0:coreProperties[1]/ns1:title[1]" w:storeItemID="{6C3C8BC8-F283-45AE-878A-BAB7291924A1}"/>
               <w:text/>
             </w:sdtPr>
+            <w:sdtEndPr/>
             <w:sdtContent>
               <w:r>
                 <w:rPr>
@@ -6009,16 +6053,16 @@
 </file>
 
 <file path=customXml/item3.xml><?xml version="1.0" encoding="utf-8"?>
-<p:properties xmlns:p="http://schemas.microsoft.com/office/2006/metadata/properties" xmlns:xsi="http://www.w3.org/2001/XMLSchema-instance" xmlns:pc="http://schemas.microsoft.com/office/infopath/2007/PartnerControls"/>
-</file>
-
-<file path=customXml/item4.xml><?xml version="1.0" encoding="utf-8"?>
 <?mso-contentType ?>
 <FormTemplates xmlns="http://schemas.microsoft.com/sharepoint/v3/contenttype/forms">
   <Display>DocumentLibraryForm</Display>
   <Edit>AssetEditForm</Edit>
   <New>DocumentLibraryForm</New>
 </FormTemplates>
+</file>
+
+<file path=customXml/item4.xml><?xml version="1.0" encoding="utf-8"?>
+<p:properties xmlns:p="http://schemas.microsoft.com/office/2006/metadata/properties" xmlns:xsi="http://www.w3.org/2001/XMLSchema-instance" xmlns:pc="http://schemas.microsoft.com/office/infopath/2007/PartnerControls"/>
 </file>
 
 <file path=customXml/item5.xml><?xml version="1.0" encoding="utf-8"?>
@@ -6043,6 +6087,14 @@
 </file>
 
 <file path=customXml/itemProps3.xml><?xml version="1.0" encoding="utf-8"?>
+<ds:datastoreItem xmlns:ds="http://schemas.openxmlformats.org/officeDocument/2006/customXml" ds:itemID="{DF8A6096-AC3C-41A5-9CB9-998E1823050B}">
+  <ds:schemaRefs>
+    <ds:schemaRef ds:uri="http://schemas.microsoft.com/sharepoint/v3/contenttype/forms"/>
+  </ds:schemaRefs>
+</ds:datastoreItem>
+</file>
+
+<file path=customXml/itemProps4.xml><?xml version="1.0" encoding="utf-8"?>
 <ds:datastoreItem xmlns:ds="http://schemas.openxmlformats.org/officeDocument/2006/customXml" ds:itemID="{6BD01D80-C71E-4C35-9EC9-AB4B2A68E7C1}">
   <ds:schemaRefs>
     <ds:schemaRef ds:uri="http://schemas.microsoft.com/office/2006/metadata/properties"/>
@@ -6051,16 +6103,8 @@
 </ds:datastoreItem>
 </file>
 
-<file path=customXml/itemProps4.xml><?xml version="1.0" encoding="utf-8"?>
-<ds:datastoreItem xmlns:ds="http://schemas.openxmlformats.org/officeDocument/2006/customXml" ds:itemID="{DF8A6096-AC3C-41A5-9CB9-998E1823050B}">
-  <ds:schemaRefs>
-    <ds:schemaRef ds:uri="http://schemas.microsoft.com/sharepoint/v3/contenttype/forms"/>
-  </ds:schemaRefs>
-</ds:datastoreItem>
-</file>
-
 <file path=customXml/itemProps5.xml><?xml version="1.0" encoding="utf-8"?>
-<ds:datastoreItem xmlns:ds="http://schemas.openxmlformats.org/officeDocument/2006/customXml" ds:itemID="{A4D4203C-3C1B-4C8D-896A-4BE30CE357FB}">
+<ds:datastoreItem xmlns:ds="http://schemas.openxmlformats.org/officeDocument/2006/customXml" ds:itemID="{B0B9E12F-1B10-4471-B8E2-14FBC7AAB080}">
   <ds:schemaRefs>
     <ds:schemaRef ds:uri="http://schemas.openxmlformats.org/officeDocument/2006/bibliography"/>
   </ds:schemaRefs>

</xml_diff>